<commit_message>
Implemented first reperesentation of team descripted in "A Comparison of Methods for Predicting Football Matches.pdf" (Paragraph 3.2, Team Form)
</commit_message>
<xml_diff>
--- a/DATA MINING PROJECT.docx
+++ b/DATA MINING PROJECT.docx
@@ -5,25 +5,60 @@
     <w:p>
       <w:pPr>
         <w:jc w:val="center"/>
-      </w:pPr>
-      <w:r>
+        <w:rPr>
+          <w:lang w:val="it-IT"/>
+        </w:rPr>
+      </w:pPr>
+      <w:r>
+        <w:rPr>
+          <w:lang w:val="it-IT"/>
+        </w:rPr>
         <w:t>DATA MINING PROJECT</w:t>
       </w:r>
     </w:p>
     <w:p>
       <w:pPr>
         <w:jc w:val="center"/>
-      </w:pPr>
-      <w:r>
-        <w:t>Leonardo Martini, Na Zhu, Simone Caldaro</w:t>
+        <w:rPr>
+          <w:lang w:val="it-IT"/>
+        </w:rPr>
+      </w:pPr>
+      <w:r>
+        <w:rPr>
+          <w:lang w:val="it-IT"/>
+        </w:rPr>
+        <w:t xml:space="preserve">Leonardo Martini, Na </w:t>
+      </w:r>
+      <w:proofErr w:type="spellStart"/>
+      <w:r>
+        <w:rPr>
+          <w:lang w:val="it-IT"/>
+        </w:rPr>
+        <w:t>Zhu</w:t>
+      </w:r>
+      <w:proofErr w:type="spellEnd"/>
+      <w:r>
+        <w:rPr>
+          <w:lang w:val="it-IT"/>
+        </w:rPr>
+        <w:t>, Simone Caldaro</w:t>
       </w:r>
     </w:p>
     <w:p>
       <w:pPr>
         <w:jc w:val="center"/>
+        <w:rPr>
+          <w:lang w:val="it-IT"/>
+        </w:rPr>
       </w:pPr>
     </w:p>
-    <w:p/>
+    <w:p>
+      <w:pPr>
+        <w:rPr>
+          <w:lang w:val="it-IT"/>
+        </w:rPr>
+      </w:pPr>
+    </w:p>
     <w:p>
       <w:r>
         <w:t>INPUT: Matches,</w:t>
@@ -57,6 +92,7 @@
           <w:ilvl w:val="0"/>
           <w:numId w:val="1"/>
         </w:numPr>
+        <w:contextualSpacing w:val="0"/>
       </w:pPr>
       <w:r>
         <w:t>Source web page:</w:t>
@@ -69,6 +105,7 @@
           <w:ilvl w:val="0"/>
           <w:numId w:val="1"/>
         </w:numPr>
+        <w:contextualSpacing w:val="0"/>
       </w:pPr>
       <w:r>
         <w:t xml:space="preserve">Number of </w:t>
@@ -90,6 +127,7 @@
           <w:ilvl w:val="0"/>
           <w:numId w:val="1"/>
         </w:numPr>
+        <w:contextualSpacing w:val="0"/>
       </w:pPr>
       <w:r>
         <w:t xml:space="preserve">Mega/Gigabytes: </w:t>
@@ -142,6 +180,7 @@
           <w:ilvl w:val="0"/>
           <w:numId w:val="3"/>
         </w:numPr>
+        <w:contextualSpacing w:val="0"/>
       </w:pPr>
       <w:r>
         <w:rPr>
@@ -157,6 +196,7 @@
     <w:p>
       <w:pPr>
         <w:pStyle w:val="ListParagraph"/>
+        <w:contextualSpacing w:val="0"/>
       </w:pPr>
       <w:r>
         <w:t>Given a match (team1 vs team2), we build a list of matches between these two.</w:t>
@@ -165,7 +205,9 @@
     <w:p>
       <w:pPr>
         <w:pStyle w:val="ListParagraph"/>
-      </w:pPr>
+        <w:contextualSpacing w:val="0"/>
+      </w:pPr>
+      <w:proofErr w:type="spellStart"/>
       <w:r>
         <w:rPr>
           <w:i/>
@@ -184,32 +226,61 @@
         </w:rPr>
         <w:t>list</w:t>
       </w:r>
-      <w:r>
-        <w:t xml:space="preserve"> [&lt;d1, r1&gt;,&lt;d2, r2&gt;,…</w:t>
-      </w:r>
-      <w:r>
-        <w:t>,&lt;</w:t>
-      </w:r>
-      <w:r>
-        <w:t>d_i, r_i</w:t>
-      </w:r>
-      <w:r>
-        <w:t>&gt;</w:t>
-      </w:r>
-      <w:r>
-        <w:t>]</w:t>
+      <w:proofErr w:type="spellEnd"/>
+      <w:r>
+        <w:t xml:space="preserve"> [&lt;d1, r1</w:t>
+      </w:r>
+      <w:proofErr w:type="gramStart"/>
+      <w:r>
+        <w:t>&gt;,&lt;</w:t>
+      </w:r>
+      <w:proofErr w:type="gramEnd"/>
+      <w:r>
+        <w:t>d2, r2&gt;,…,&lt;</w:t>
+      </w:r>
+      <w:proofErr w:type="spellStart"/>
+      <w:r>
+        <w:t>d_i</w:t>
+      </w:r>
+      <w:proofErr w:type="spellEnd"/>
+      <w:r>
+        <w:t xml:space="preserve">, </w:t>
+      </w:r>
+      <w:proofErr w:type="spellStart"/>
+      <w:r>
+        <w:t>r_i</w:t>
+      </w:r>
+      <w:proofErr w:type="spellEnd"/>
+      <w:r>
+        <w:t>&gt;]</w:t>
       </w:r>
       <w:r>
         <w:tab/>
       </w:r>
       <w:r>
         <w:tab/>
-        <w:t>d_i is the date of match i,</w:t>
+      </w:r>
+      <w:proofErr w:type="spellStart"/>
+      <w:r>
+        <w:t>d_i</w:t>
+      </w:r>
+      <w:proofErr w:type="spellEnd"/>
+      <w:r>
+        <w:t xml:space="preserve"> is the date of match </w:t>
+      </w:r>
+      <w:proofErr w:type="spellStart"/>
+      <w:r>
+        <w:t>i</w:t>
+      </w:r>
+      <w:proofErr w:type="spellEnd"/>
+      <w:r>
+        <w:t>,</w:t>
       </w:r>
     </w:p>
     <w:p>
       <w:pPr>
         <w:pStyle w:val="ListParagraph"/>
+        <w:contextualSpacing w:val="0"/>
       </w:pPr>
       <w:r>
         <w:tab/>
@@ -231,12 +302,28 @@
       </w:r>
       <w:r>
         <w:tab/>
-        <w:t>r_i is the result of match i.</w:t>
+      </w:r>
+      <w:proofErr w:type="spellStart"/>
+      <w:r>
+        <w:t>r_i</w:t>
+      </w:r>
+      <w:proofErr w:type="spellEnd"/>
+      <w:r>
+        <w:t xml:space="preserve"> is the result of match </w:t>
+      </w:r>
+      <w:proofErr w:type="spellStart"/>
+      <w:r>
+        <w:t>i</w:t>
+      </w:r>
+      <w:proofErr w:type="spellEnd"/>
+      <w:r>
+        <w:t>.</w:t>
       </w:r>
     </w:p>
     <w:p>
       <w:pPr>
         <w:pStyle w:val="ListParagraph"/>
+        <w:contextualSpacing w:val="0"/>
       </w:pPr>
       <w:r>
         <w:t xml:space="preserve">We must consider the order </w:t>
@@ -247,17 +334,17 @@
       <w:r>
         <w:t xml:space="preserve"> team1 is the home team in each entry of </w:t>
       </w:r>
+      <w:proofErr w:type="spellStart"/>
       <w:r>
         <w:rPr>
           <w:i/>
         </w:rPr>
         <w:t>match_list</w:t>
       </w:r>
+      <w:proofErr w:type="spellEnd"/>
       <w:r>
         <w:t>.</w:t>
       </w:r>
-      <w:bookmarkStart w:id="0" w:name="_GoBack"/>
-      <w:bookmarkEnd w:id="0"/>
     </w:p>
     <w:p>
       <w:pPr>
@@ -271,7 +358,9 @@
           <w:ilvl w:val="0"/>
           <w:numId w:val="3"/>
         </w:numPr>
-      </w:pPr>
+        <w:contextualSpacing w:val="0"/>
+      </w:pPr>
+      <w:proofErr w:type="spellStart"/>
       <w:r>
         <w:rPr>
           <w:b/>
@@ -279,6 +368,7 @@
         </w:rPr>
         <w:t>TensorFlow</w:t>
       </w:r>
+      <w:proofErr w:type="spellEnd"/>
       <w:r>
         <w:t xml:space="preserve">: </w:t>
       </w:r>
@@ -286,6 +376,7 @@
     <w:p>
       <w:pPr>
         <w:pStyle w:val="ListParagraph"/>
+        <w:contextualSpacing w:val="0"/>
       </w:pPr>
     </w:p>
     <w:p>
@@ -295,6 +386,7 @@
           <w:ilvl w:val="0"/>
           <w:numId w:val="3"/>
         </w:numPr>
+        <w:contextualSpacing w:val="0"/>
       </w:pPr>
       <w:r>
         <w:rPr>
@@ -306,6 +398,296 @@
       <w:r>
         <w:t>:</w:t>
       </w:r>
+    </w:p>
+    <w:p/>
+    <w:p/>
+    <w:p/>
+    <w:p>
+      <w:pPr>
+        <w:pStyle w:val="Heading1"/>
+        <w:spacing w:before="0"/>
+        <w:rPr>
+          <w:u w:val="single"/>
+        </w:rPr>
+      </w:pPr>
+      <w:r>
+        <w:rPr>
+          <w:u w:val="single"/>
+        </w:rPr>
+        <w:br w:type="column"/>
+      </w:r>
+      <w:r>
+        <w:rPr>
+          <w:u w:val="single"/>
+        </w:rPr>
+        <w:lastRenderedPageBreak/>
+        <w:t>HOW REPRESENT MATCHES</w:t>
+      </w:r>
+    </w:p>
+    <w:p>
+      <w:pPr>
+        <w:widowControl w:val="0"/>
+        <w:autoSpaceDE w:val="0"/>
+        <w:autoSpaceDN w:val="0"/>
+        <w:adjustRightInd w:val="0"/>
+      </w:pPr>
+      <w:r>
+        <w:rPr>
+          <w:b/>
+        </w:rPr>
+        <w:t>Team Forms</w:t>
+      </w:r>
+      <w:r>
+        <w:t xml:space="preserve">. </w:t>
+      </w:r>
+      <w:r>
+        <w:t>The team forms are representative of a team’s recent performance. The team form values wil</w:t>
+      </w:r>
+      <w:r>
+        <w:t xml:space="preserve">l be represented using four </w:t>
+      </w:r>
+      <w:r>
+        <w:t>different representations</w:t>
+      </w:r>
+      <w:r>
+        <w:t>.</w:t>
+      </w:r>
+    </w:p>
+    <w:p>
+      <w:pPr>
+        <w:widowControl w:val="0"/>
+        <w:autoSpaceDE w:val="0"/>
+        <w:autoSpaceDN w:val="0"/>
+        <w:adjustRightInd w:val="0"/>
+      </w:pPr>
+    </w:p>
+    <w:p>
+      <w:pPr>
+        <w:pStyle w:val="ListParagraph"/>
+        <w:widowControl w:val="0"/>
+        <w:numPr>
+          <w:ilvl w:val="0"/>
+          <w:numId w:val="7"/>
+        </w:numPr>
+        <w:autoSpaceDE w:val="0"/>
+        <w:autoSpaceDN w:val="0"/>
+        <w:adjustRightInd w:val="0"/>
+      </w:pPr>
+      <w:r>
+        <w:rPr>
+          <w:b/>
+          <w:i/>
+        </w:rPr>
+        <w:t>Home Team Form</w:t>
+      </w:r>
+      <w:r>
+        <w:t>:</w:t>
+      </w:r>
+      <w:r>
+        <w:t xml:space="preserve"> </w:t>
+      </w:r>
+      <w:r>
+        <w:t xml:space="preserve">The total amount of points the home team got from the last </w:t>
+      </w:r>
+      <w:proofErr w:type="spellStart"/>
+      <w:r>
+        <w:rPr>
+          <w:i/>
+        </w:rPr>
+        <w:t>n</w:t>
+      </w:r>
+      <w:proofErr w:type="spellEnd"/>
+      <w:r>
+        <w:t xml:space="preserve"> (the value of </w:t>
+      </w:r>
+      <w:r>
+        <w:rPr>
+          <w:i/>
+        </w:rPr>
+        <w:t>n</w:t>
+      </w:r>
+      <w:r>
+        <w:t xml:space="preserve"> will be determined experimentally) games.</w:t>
+      </w:r>
+    </w:p>
+    <w:p>
+      <w:pPr>
+        <w:pStyle w:val="ListParagraph"/>
+        <w:widowControl w:val="0"/>
+        <w:numPr>
+          <w:ilvl w:val="0"/>
+          <w:numId w:val="7"/>
+        </w:numPr>
+        <w:autoSpaceDE w:val="0"/>
+        <w:autoSpaceDN w:val="0"/>
+        <w:adjustRightInd w:val="0"/>
+      </w:pPr>
+      <w:r>
+        <w:rPr>
+          <w:b/>
+          <w:i/>
+        </w:rPr>
+        <w:t>Away Team Form</w:t>
+      </w:r>
+      <w:r>
+        <w:t xml:space="preserve">: </w:t>
+      </w:r>
+      <w:r>
+        <w:t>The equivalent information for the away team</w:t>
+      </w:r>
+      <w:r>
+        <w:t>.</w:t>
+      </w:r>
+    </w:p>
+    <w:p>
+      <w:pPr>
+        <w:widowControl w:val="0"/>
+        <w:autoSpaceDE w:val="0"/>
+        <w:autoSpaceDN w:val="0"/>
+        <w:adjustRightInd w:val="0"/>
+      </w:pPr>
+    </w:p>
+    <w:p>
+      <w:pPr>
+        <w:pStyle w:val="ListParagraph"/>
+        <w:widowControl w:val="0"/>
+        <w:numPr>
+          <w:ilvl w:val="0"/>
+          <w:numId w:val="8"/>
+        </w:numPr>
+        <w:autoSpaceDE w:val="0"/>
+        <w:autoSpaceDN w:val="0"/>
+        <w:adjustRightInd w:val="0"/>
+      </w:pPr>
+      <w:r>
+        <w:rPr>
+          <w:u w:val="single"/>
+        </w:rPr>
+        <w:t>Representation 1</w:t>
+      </w:r>
+      <w:r>
+        <w:t>: numeric values of the team forms, normalized to interval [0, 3].</w:t>
+      </w:r>
+    </w:p>
+    <w:p>
+      <w:pPr>
+        <w:pStyle w:val="ListParagraph"/>
+        <w:widowControl w:val="0"/>
+        <w:numPr>
+          <w:ilvl w:val="0"/>
+          <w:numId w:val="8"/>
+        </w:numPr>
+        <w:autoSpaceDE w:val="0"/>
+        <w:autoSpaceDN w:val="0"/>
+        <w:adjustRightInd w:val="0"/>
+      </w:pPr>
+      <w:r>
+        <w:rPr>
+          <w:u w:val="single"/>
+        </w:rPr>
+        <w:t>Representation 2</w:t>
+      </w:r>
+      <w:r>
+        <w:t>:</w:t>
+      </w:r>
+      <w:r>
+        <w:t xml:space="preserve"> </w:t>
+      </w:r>
+      <w:r>
+        <w:t>discreti</w:t>
+      </w:r>
+      <w:r>
+        <w:t xml:space="preserve">zed value of the team forms. We </w:t>
+      </w:r>
+      <w:r>
+        <w:t>had reason to believe t</w:t>
+      </w:r>
+      <w:r>
+        <w:t>hat the classifiers do not dis</w:t>
+      </w:r>
+      <w:r>
+        <w:t xml:space="preserve">tinguish between values well enough while using r1, so we discretized r1 using the set of rules shown in Table 1 </w:t>
+      </w:r>
+      <w:r>
+        <w:rPr>
+          <w:rFonts w:ascii="MS Mincho" w:eastAsia="MS Mincho" w:hAnsi="MS Mincho" w:cs="MS Mincho"/>
+        </w:rPr>
+        <w:t> +</w:t>
+      </w:r>
+    </w:p>
+    <w:p>
+      <w:pPr>
+        <w:pStyle w:val="ListParagraph"/>
+        <w:widowControl w:val="0"/>
+        <w:numPr>
+          <w:ilvl w:val="0"/>
+          <w:numId w:val="8"/>
+        </w:numPr>
+        <w:autoSpaceDE w:val="0"/>
+        <w:autoSpaceDN w:val="0"/>
+        <w:adjustRightInd w:val="0"/>
+      </w:pPr>
+      <w:r>
+        <w:rPr>
+          <w:u w:val="single"/>
+        </w:rPr>
+        <w:t>Representation 3</w:t>
+      </w:r>
+      <w:r>
+        <w:t xml:space="preserve">: </w:t>
+      </w:r>
+      <w:r>
+        <w:t xml:space="preserve">subtracted value between the home team form and away team form. This subtracted value is normalized to the interval [-3,3]; a negative value means away team superiority and a positive value means home team superiority while zero means an equal advantage. </w:t>
+      </w:r>
+    </w:p>
+    <w:p>
+      <w:pPr>
+        <w:pStyle w:val="ListParagraph"/>
+        <w:widowControl w:val="0"/>
+        <w:numPr>
+          <w:ilvl w:val="0"/>
+          <w:numId w:val="8"/>
+        </w:numPr>
+        <w:autoSpaceDE w:val="0"/>
+        <w:autoSpaceDN w:val="0"/>
+        <w:adjustRightInd w:val="0"/>
+      </w:pPr>
+      <w:r>
+        <w:rPr>
+          <w:u w:val="single"/>
+        </w:rPr>
+        <w:t>Representation 4</w:t>
+      </w:r>
+      <w:r>
+        <w:t>:</w:t>
+      </w:r>
+      <w:r>
+        <w:t xml:space="preserve"> </w:t>
+      </w:r>
+      <w:r>
+        <w:t>discretized values of r3. This representation will be discretized by equal frequency into three bins.</w:t>
+      </w:r>
+      <w:r>
+        <w:rPr>
+          <w:rFonts w:ascii="Times" w:hAnsi="Times" w:cs="Times"/>
+          <w:color w:val="000000"/>
+          <w:sz w:val="32"/>
+          <w:szCs w:val="32"/>
+        </w:rPr>
+        <w:t xml:space="preserve"> </w:t>
+      </w:r>
+    </w:p>
+    <w:p>
+      <w:pPr>
+        <w:pStyle w:val="ListParagraph"/>
+        <w:widowControl w:val="0"/>
+        <w:autoSpaceDE w:val="0"/>
+        <w:autoSpaceDN w:val="0"/>
+        <w:adjustRightInd w:val="0"/>
+      </w:pPr>
+      <w:bookmarkStart w:id="0" w:name="_GoBack"/>
+      <w:bookmarkEnd w:id="0"/>
     </w:p>
     <w:sectPr>
       <w:pgSz w:w="11900" w:h="16840"/>
@@ -320,6 +702,146 @@
 <file path=word/numbering.xml><?xml version="1.0" encoding="utf-8"?>
 <w:numbering xmlns:wpc="http://schemas.microsoft.com/office/word/2010/wordprocessingCanvas" xmlns:mo="http://schemas.microsoft.com/office/mac/office/2008/main" xmlns:mc="http://schemas.openxmlformats.org/markup-compatibility/2006" xmlns:mv="urn:schemas-microsoft-com:mac:vml" xmlns:o="urn:schemas-microsoft-com:office:office" xmlns:r="http://schemas.openxmlformats.org/officeDocument/2006/relationships" xmlns:m="http://schemas.openxmlformats.org/officeDocument/2006/math" xmlns:v="urn:schemas-microsoft-com:vml" xmlns:wp14="http://schemas.microsoft.com/office/word/2010/wordprocessingDrawing" xmlns:wp="http://schemas.openxmlformats.org/drawingml/2006/wordprocessingDrawing" xmlns:w10="urn:schemas-microsoft-com:office:word" xmlns:w="http://schemas.openxmlformats.org/wordprocessingml/2006/main" xmlns:w14="http://schemas.microsoft.com/office/word/2010/wordml" xmlns:w15="http://schemas.microsoft.com/office/word/2012/wordml" xmlns:wpg="http://schemas.microsoft.com/office/word/2010/wordprocessingGroup" xmlns:wpi="http://schemas.microsoft.com/office/word/2010/wordprocessingInk" xmlns:wne="http://schemas.microsoft.com/office/word/2006/wordml" xmlns:wps="http://schemas.microsoft.com/office/word/2010/wordprocessingShape" mc:Ignorable="w14 w15 wp14">
   <w:abstractNum w:abstractNumId="0">
+    <w:nsid w:val="00000001"/>
+    <w:multiLevelType w:val="hybridMultilevel"/>
+    <w:tmpl w:val="00000001"/>
+    <w:lvl w:ilvl="0" w:tplc="00000001">
+      <w:start w:val="1"/>
+      <w:numFmt w:val="decimal"/>
+      <w:lvlText w:val="%1."/>
+      <w:lvlJc w:val="left"/>
+      <w:pPr>
+        <w:ind w:left="720" w:hanging="360"/>
+      </w:pPr>
+    </w:lvl>
+    <w:lvl w:ilvl="1" w:tplc="FFFFFFFF">
+      <w:numFmt w:val="decimal"/>
+      <w:lvlText w:val=""/>
+      <w:lvlJc w:val="left"/>
+    </w:lvl>
+    <w:lvl w:ilvl="2" w:tplc="FFFFFFFF">
+      <w:numFmt w:val="decimal"/>
+      <w:lvlText w:val=""/>
+      <w:lvlJc w:val="left"/>
+    </w:lvl>
+    <w:lvl w:ilvl="3" w:tplc="FFFFFFFF">
+      <w:numFmt w:val="decimal"/>
+      <w:lvlText w:val=""/>
+      <w:lvlJc w:val="left"/>
+    </w:lvl>
+    <w:lvl w:ilvl="4" w:tplc="FFFFFFFF">
+      <w:numFmt w:val="decimal"/>
+      <w:lvlText w:val=""/>
+      <w:lvlJc w:val="left"/>
+    </w:lvl>
+    <w:lvl w:ilvl="5" w:tplc="FFFFFFFF">
+      <w:numFmt w:val="decimal"/>
+      <w:lvlText w:val=""/>
+      <w:lvlJc w:val="left"/>
+    </w:lvl>
+    <w:lvl w:ilvl="6" w:tplc="FFFFFFFF">
+      <w:numFmt w:val="decimal"/>
+      <w:lvlText w:val=""/>
+      <w:lvlJc w:val="left"/>
+    </w:lvl>
+    <w:lvl w:ilvl="7" w:tplc="FFFFFFFF">
+      <w:numFmt w:val="decimal"/>
+      <w:lvlText w:val=""/>
+      <w:lvlJc w:val="left"/>
+    </w:lvl>
+    <w:lvl w:ilvl="8" w:tplc="FFFFFFFF">
+      <w:numFmt w:val="decimal"/>
+      <w:lvlText w:val=""/>
+      <w:lvlJc w:val="left"/>
+    </w:lvl>
+  </w:abstractNum>
+  <w:abstractNum w:abstractNumId="1">
+    <w:nsid w:val="0B8E0AA4"/>
+    <w:multiLevelType w:val="hybridMultilevel"/>
+    <w:tmpl w:val="CEBEE08C"/>
+    <w:lvl w:ilvl="0" w:tplc="0809000F">
+      <w:start w:val="1"/>
+      <w:numFmt w:val="decimal"/>
+      <w:lvlText w:val="%1."/>
+      <w:lvlJc w:val="left"/>
+      <w:pPr>
+        <w:ind w:left="720" w:hanging="360"/>
+      </w:pPr>
+    </w:lvl>
+    <w:lvl w:ilvl="1" w:tplc="08090019" w:tentative="1">
+      <w:start w:val="1"/>
+      <w:numFmt w:val="lowerLetter"/>
+      <w:lvlText w:val="%2."/>
+      <w:lvlJc w:val="left"/>
+      <w:pPr>
+        <w:ind w:left="1440" w:hanging="360"/>
+      </w:pPr>
+    </w:lvl>
+    <w:lvl w:ilvl="2" w:tplc="0809001B" w:tentative="1">
+      <w:start w:val="1"/>
+      <w:numFmt w:val="lowerRoman"/>
+      <w:lvlText w:val="%3."/>
+      <w:lvlJc w:val="right"/>
+      <w:pPr>
+        <w:ind w:left="2160" w:hanging="180"/>
+      </w:pPr>
+    </w:lvl>
+    <w:lvl w:ilvl="3" w:tplc="0809000F" w:tentative="1">
+      <w:start w:val="1"/>
+      <w:numFmt w:val="decimal"/>
+      <w:lvlText w:val="%4."/>
+      <w:lvlJc w:val="left"/>
+      <w:pPr>
+        <w:ind w:left="2880" w:hanging="360"/>
+      </w:pPr>
+    </w:lvl>
+    <w:lvl w:ilvl="4" w:tplc="08090019" w:tentative="1">
+      <w:start w:val="1"/>
+      <w:numFmt w:val="lowerLetter"/>
+      <w:lvlText w:val="%5."/>
+      <w:lvlJc w:val="left"/>
+      <w:pPr>
+        <w:ind w:left="3600" w:hanging="360"/>
+      </w:pPr>
+    </w:lvl>
+    <w:lvl w:ilvl="5" w:tplc="0809001B" w:tentative="1">
+      <w:start w:val="1"/>
+      <w:numFmt w:val="lowerRoman"/>
+      <w:lvlText w:val="%6."/>
+      <w:lvlJc w:val="right"/>
+      <w:pPr>
+        <w:ind w:left="4320" w:hanging="180"/>
+      </w:pPr>
+    </w:lvl>
+    <w:lvl w:ilvl="6" w:tplc="0809000F" w:tentative="1">
+      <w:start w:val="1"/>
+      <w:numFmt w:val="decimal"/>
+      <w:lvlText w:val="%7."/>
+      <w:lvlJc w:val="left"/>
+      <w:pPr>
+        <w:ind w:left="5040" w:hanging="360"/>
+      </w:pPr>
+    </w:lvl>
+    <w:lvl w:ilvl="7" w:tplc="08090019" w:tentative="1">
+      <w:start w:val="1"/>
+      <w:numFmt w:val="lowerLetter"/>
+      <w:lvlText w:val="%8."/>
+      <w:lvlJc w:val="left"/>
+      <w:pPr>
+        <w:ind w:left="5760" w:hanging="360"/>
+      </w:pPr>
+    </w:lvl>
+    <w:lvl w:ilvl="8" w:tplc="0809001B" w:tentative="1">
+      <w:start w:val="1"/>
+      <w:numFmt w:val="lowerRoman"/>
+      <w:lvlText w:val="%9."/>
+      <w:lvlJc w:val="right"/>
+      <w:pPr>
+        <w:ind w:left="6480" w:hanging="180"/>
+      </w:pPr>
+    </w:lvl>
+  </w:abstractNum>
+  <w:abstractNum w:abstractNumId="2">
     <w:nsid w:val="0BF30FEC"/>
     <w:multiLevelType w:val="hybridMultilevel"/>
     <w:tmpl w:val="0DA49730"/>
@@ -432,7 +954,93 @@
       </w:rPr>
     </w:lvl>
   </w:abstractNum>
-  <w:abstractNum w:abstractNumId="1">
+  <w:abstractNum w:abstractNumId="3">
+    <w:nsid w:val="1B1662D4"/>
+    <w:multiLevelType w:val="hybridMultilevel"/>
+    <w:tmpl w:val="2F6EF470"/>
+    <w:lvl w:ilvl="0" w:tplc="0809000F">
+      <w:start w:val="1"/>
+      <w:numFmt w:val="decimal"/>
+      <w:lvlText w:val="%1."/>
+      <w:lvlJc w:val="left"/>
+      <w:pPr>
+        <w:ind w:left="720" w:hanging="360"/>
+      </w:pPr>
+    </w:lvl>
+    <w:lvl w:ilvl="1" w:tplc="08090019" w:tentative="1">
+      <w:start w:val="1"/>
+      <w:numFmt w:val="lowerLetter"/>
+      <w:lvlText w:val="%2."/>
+      <w:lvlJc w:val="left"/>
+      <w:pPr>
+        <w:ind w:left="1440" w:hanging="360"/>
+      </w:pPr>
+    </w:lvl>
+    <w:lvl w:ilvl="2" w:tplc="0809001B" w:tentative="1">
+      <w:start w:val="1"/>
+      <w:numFmt w:val="lowerRoman"/>
+      <w:lvlText w:val="%3."/>
+      <w:lvlJc w:val="right"/>
+      <w:pPr>
+        <w:ind w:left="2160" w:hanging="180"/>
+      </w:pPr>
+    </w:lvl>
+    <w:lvl w:ilvl="3" w:tplc="0809000F" w:tentative="1">
+      <w:start w:val="1"/>
+      <w:numFmt w:val="decimal"/>
+      <w:lvlText w:val="%4."/>
+      <w:lvlJc w:val="left"/>
+      <w:pPr>
+        <w:ind w:left="2880" w:hanging="360"/>
+      </w:pPr>
+    </w:lvl>
+    <w:lvl w:ilvl="4" w:tplc="08090019" w:tentative="1">
+      <w:start w:val="1"/>
+      <w:numFmt w:val="lowerLetter"/>
+      <w:lvlText w:val="%5."/>
+      <w:lvlJc w:val="left"/>
+      <w:pPr>
+        <w:ind w:left="3600" w:hanging="360"/>
+      </w:pPr>
+    </w:lvl>
+    <w:lvl w:ilvl="5" w:tplc="0809001B" w:tentative="1">
+      <w:start w:val="1"/>
+      <w:numFmt w:val="lowerRoman"/>
+      <w:lvlText w:val="%6."/>
+      <w:lvlJc w:val="right"/>
+      <w:pPr>
+        <w:ind w:left="4320" w:hanging="180"/>
+      </w:pPr>
+    </w:lvl>
+    <w:lvl w:ilvl="6" w:tplc="0809000F" w:tentative="1">
+      <w:start w:val="1"/>
+      <w:numFmt w:val="decimal"/>
+      <w:lvlText w:val="%7."/>
+      <w:lvlJc w:val="left"/>
+      <w:pPr>
+        <w:ind w:left="5040" w:hanging="360"/>
+      </w:pPr>
+    </w:lvl>
+    <w:lvl w:ilvl="7" w:tplc="08090019" w:tentative="1">
+      <w:start w:val="1"/>
+      <w:numFmt w:val="lowerLetter"/>
+      <w:lvlText w:val="%8."/>
+      <w:lvlJc w:val="left"/>
+      <w:pPr>
+        <w:ind w:left="5760" w:hanging="360"/>
+      </w:pPr>
+    </w:lvl>
+    <w:lvl w:ilvl="8" w:tplc="0809001B" w:tentative="1">
+      <w:start w:val="1"/>
+      <w:numFmt w:val="lowerRoman"/>
+      <w:lvlText w:val="%9."/>
+      <w:lvlJc w:val="right"/>
+      <w:pPr>
+        <w:ind w:left="6480" w:hanging="180"/>
+      </w:pPr>
+    </w:lvl>
+  </w:abstractNum>
+  <w:abstractNum w:abstractNumId="4">
     <w:nsid w:val="1DC966F4"/>
     <w:multiLevelType w:val="hybridMultilevel"/>
     <w:tmpl w:val="4D948622"/>
@@ -518,7 +1126,292 @@
       </w:pPr>
     </w:lvl>
   </w:abstractNum>
-  <w:abstractNum w:abstractNumId="2">
+  <w:abstractNum w:abstractNumId="5">
+    <w:nsid w:val="2A7A3C07"/>
+    <w:multiLevelType w:val="hybridMultilevel"/>
+    <w:tmpl w:val="171E5D9E"/>
+    <w:lvl w:ilvl="0" w:tplc="0809000F">
+      <w:start w:val="1"/>
+      <w:numFmt w:val="decimal"/>
+      <w:lvlText w:val="%1."/>
+      <w:lvlJc w:val="left"/>
+      <w:pPr>
+        <w:ind w:left="720" w:hanging="360"/>
+      </w:pPr>
+    </w:lvl>
+    <w:lvl w:ilvl="1" w:tplc="08090019">
+      <w:start w:val="1"/>
+      <w:numFmt w:val="lowerLetter"/>
+      <w:lvlText w:val="%2."/>
+      <w:lvlJc w:val="left"/>
+      <w:pPr>
+        <w:ind w:left="1440" w:hanging="360"/>
+      </w:pPr>
+    </w:lvl>
+    <w:lvl w:ilvl="2" w:tplc="0809001B" w:tentative="1">
+      <w:start w:val="1"/>
+      <w:numFmt w:val="lowerRoman"/>
+      <w:lvlText w:val="%3."/>
+      <w:lvlJc w:val="right"/>
+      <w:pPr>
+        <w:ind w:left="2160" w:hanging="180"/>
+      </w:pPr>
+    </w:lvl>
+    <w:lvl w:ilvl="3" w:tplc="0809000F" w:tentative="1">
+      <w:start w:val="1"/>
+      <w:numFmt w:val="decimal"/>
+      <w:lvlText w:val="%4."/>
+      <w:lvlJc w:val="left"/>
+      <w:pPr>
+        <w:ind w:left="2880" w:hanging="360"/>
+      </w:pPr>
+    </w:lvl>
+    <w:lvl w:ilvl="4" w:tplc="08090019" w:tentative="1">
+      <w:start w:val="1"/>
+      <w:numFmt w:val="lowerLetter"/>
+      <w:lvlText w:val="%5."/>
+      <w:lvlJc w:val="left"/>
+      <w:pPr>
+        <w:ind w:left="3600" w:hanging="360"/>
+      </w:pPr>
+    </w:lvl>
+    <w:lvl w:ilvl="5" w:tplc="0809001B" w:tentative="1">
+      <w:start w:val="1"/>
+      <w:numFmt w:val="lowerRoman"/>
+      <w:lvlText w:val="%6."/>
+      <w:lvlJc w:val="right"/>
+      <w:pPr>
+        <w:ind w:left="4320" w:hanging="180"/>
+      </w:pPr>
+    </w:lvl>
+    <w:lvl w:ilvl="6" w:tplc="0809000F" w:tentative="1">
+      <w:start w:val="1"/>
+      <w:numFmt w:val="decimal"/>
+      <w:lvlText w:val="%7."/>
+      <w:lvlJc w:val="left"/>
+      <w:pPr>
+        <w:ind w:left="5040" w:hanging="360"/>
+      </w:pPr>
+    </w:lvl>
+    <w:lvl w:ilvl="7" w:tplc="08090019" w:tentative="1">
+      <w:start w:val="1"/>
+      <w:numFmt w:val="lowerLetter"/>
+      <w:lvlText w:val="%8."/>
+      <w:lvlJc w:val="left"/>
+      <w:pPr>
+        <w:ind w:left="5760" w:hanging="360"/>
+      </w:pPr>
+    </w:lvl>
+    <w:lvl w:ilvl="8" w:tplc="0809001B" w:tentative="1">
+      <w:start w:val="1"/>
+      <w:numFmt w:val="lowerRoman"/>
+      <w:lvlText w:val="%9."/>
+      <w:lvlJc w:val="right"/>
+      <w:pPr>
+        <w:ind w:left="6480" w:hanging="180"/>
+      </w:pPr>
+    </w:lvl>
+  </w:abstractNum>
+  <w:abstractNum w:abstractNumId="6">
+    <w:nsid w:val="3AD71AD3"/>
+    <w:multiLevelType w:val="hybridMultilevel"/>
+    <w:tmpl w:val="90741890"/>
+    <w:lvl w:ilvl="0" w:tplc="08090001">
+      <w:start w:val="1"/>
+      <w:numFmt w:val="bullet"/>
+      <w:lvlText w:val=""/>
+      <w:lvlJc w:val="left"/>
+      <w:pPr>
+        <w:ind w:left="720" w:hanging="360"/>
+      </w:pPr>
+      <w:rPr>
+        <w:rFonts w:ascii="Symbol" w:hAnsi="Symbol" w:hint="default"/>
+      </w:rPr>
+    </w:lvl>
+    <w:lvl w:ilvl="1" w:tplc="08090003" w:tentative="1">
+      <w:start w:val="1"/>
+      <w:numFmt w:val="bullet"/>
+      <w:lvlText w:val="o"/>
+      <w:lvlJc w:val="left"/>
+      <w:pPr>
+        <w:ind w:left="1440" w:hanging="360"/>
+      </w:pPr>
+      <w:rPr>
+        <w:rFonts w:ascii="Courier New" w:hAnsi="Courier New" w:cs="Courier New" w:hint="default"/>
+      </w:rPr>
+    </w:lvl>
+    <w:lvl w:ilvl="2" w:tplc="08090005" w:tentative="1">
+      <w:start w:val="1"/>
+      <w:numFmt w:val="bullet"/>
+      <w:lvlText w:val=""/>
+      <w:lvlJc w:val="left"/>
+      <w:pPr>
+        <w:ind w:left="2160" w:hanging="360"/>
+      </w:pPr>
+      <w:rPr>
+        <w:rFonts w:ascii="Wingdings" w:hAnsi="Wingdings" w:hint="default"/>
+      </w:rPr>
+    </w:lvl>
+    <w:lvl w:ilvl="3" w:tplc="08090001" w:tentative="1">
+      <w:start w:val="1"/>
+      <w:numFmt w:val="bullet"/>
+      <w:lvlText w:val=""/>
+      <w:lvlJc w:val="left"/>
+      <w:pPr>
+        <w:ind w:left="2880" w:hanging="360"/>
+      </w:pPr>
+      <w:rPr>
+        <w:rFonts w:ascii="Symbol" w:hAnsi="Symbol" w:hint="default"/>
+      </w:rPr>
+    </w:lvl>
+    <w:lvl w:ilvl="4" w:tplc="08090003" w:tentative="1">
+      <w:start w:val="1"/>
+      <w:numFmt w:val="bullet"/>
+      <w:lvlText w:val="o"/>
+      <w:lvlJc w:val="left"/>
+      <w:pPr>
+        <w:ind w:left="3600" w:hanging="360"/>
+      </w:pPr>
+      <w:rPr>
+        <w:rFonts w:ascii="Courier New" w:hAnsi="Courier New" w:cs="Courier New" w:hint="default"/>
+      </w:rPr>
+    </w:lvl>
+    <w:lvl w:ilvl="5" w:tplc="08090005" w:tentative="1">
+      <w:start w:val="1"/>
+      <w:numFmt w:val="bullet"/>
+      <w:lvlText w:val=""/>
+      <w:lvlJc w:val="left"/>
+      <w:pPr>
+        <w:ind w:left="4320" w:hanging="360"/>
+      </w:pPr>
+      <w:rPr>
+        <w:rFonts w:ascii="Wingdings" w:hAnsi="Wingdings" w:hint="default"/>
+      </w:rPr>
+    </w:lvl>
+    <w:lvl w:ilvl="6" w:tplc="08090001" w:tentative="1">
+      <w:start w:val="1"/>
+      <w:numFmt w:val="bullet"/>
+      <w:lvlText w:val=""/>
+      <w:lvlJc w:val="left"/>
+      <w:pPr>
+        <w:ind w:left="5040" w:hanging="360"/>
+      </w:pPr>
+      <w:rPr>
+        <w:rFonts w:ascii="Symbol" w:hAnsi="Symbol" w:hint="default"/>
+      </w:rPr>
+    </w:lvl>
+    <w:lvl w:ilvl="7" w:tplc="08090003" w:tentative="1">
+      <w:start w:val="1"/>
+      <w:numFmt w:val="bullet"/>
+      <w:lvlText w:val="o"/>
+      <w:lvlJc w:val="left"/>
+      <w:pPr>
+        <w:ind w:left="5760" w:hanging="360"/>
+      </w:pPr>
+      <w:rPr>
+        <w:rFonts w:ascii="Courier New" w:hAnsi="Courier New" w:cs="Courier New" w:hint="default"/>
+      </w:rPr>
+    </w:lvl>
+    <w:lvl w:ilvl="8" w:tplc="08090005" w:tentative="1">
+      <w:start w:val="1"/>
+      <w:numFmt w:val="bullet"/>
+      <w:lvlText w:val=""/>
+      <w:lvlJc w:val="left"/>
+      <w:pPr>
+        <w:ind w:left="6480" w:hanging="360"/>
+      </w:pPr>
+      <w:rPr>
+        <w:rFonts w:ascii="Wingdings" w:hAnsi="Wingdings" w:hint="default"/>
+      </w:rPr>
+    </w:lvl>
+  </w:abstractNum>
+  <w:abstractNum w:abstractNumId="7">
+    <w:nsid w:val="5B3847F9"/>
+    <w:multiLevelType w:val="hybridMultilevel"/>
+    <w:tmpl w:val="A89E5CBC"/>
+    <w:lvl w:ilvl="0" w:tplc="0809000F">
+      <w:start w:val="1"/>
+      <w:numFmt w:val="decimal"/>
+      <w:lvlText w:val="%1."/>
+      <w:lvlJc w:val="left"/>
+      <w:pPr>
+        <w:ind w:left="720" w:hanging="360"/>
+      </w:pPr>
+    </w:lvl>
+    <w:lvl w:ilvl="1" w:tplc="08090019" w:tentative="1">
+      <w:start w:val="1"/>
+      <w:numFmt w:val="lowerLetter"/>
+      <w:lvlText w:val="%2."/>
+      <w:lvlJc w:val="left"/>
+      <w:pPr>
+        <w:ind w:left="1440" w:hanging="360"/>
+      </w:pPr>
+    </w:lvl>
+    <w:lvl w:ilvl="2" w:tplc="0809001B" w:tentative="1">
+      <w:start w:val="1"/>
+      <w:numFmt w:val="lowerRoman"/>
+      <w:lvlText w:val="%3."/>
+      <w:lvlJc w:val="right"/>
+      <w:pPr>
+        <w:ind w:left="2160" w:hanging="180"/>
+      </w:pPr>
+    </w:lvl>
+    <w:lvl w:ilvl="3" w:tplc="0809000F" w:tentative="1">
+      <w:start w:val="1"/>
+      <w:numFmt w:val="decimal"/>
+      <w:lvlText w:val="%4."/>
+      <w:lvlJc w:val="left"/>
+      <w:pPr>
+        <w:ind w:left="2880" w:hanging="360"/>
+      </w:pPr>
+    </w:lvl>
+    <w:lvl w:ilvl="4" w:tplc="08090019" w:tentative="1">
+      <w:start w:val="1"/>
+      <w:numFmt w:val="lowerLetter"/>
+      <w:lvlText w:val="%5."/>
+      <w:lvlJc w:val="left"/>
+      <w:pPr>
+        <w:ind w:left="3600" w:hanging="360"/>
+      </w:pPr>
+    </w:lvl>
+    <w:lvl w:ilvl="5" w:tplc="0809001B" w:tentative="1">
+      <w:start w:val="1"/>
+      <w:numFmt w:val="lowerRoman"/>
+      <w:lvlText w:val="%6."/>
+      <w:lvlJc w:val="right"/>
+      <w:pPr>
+        <w:ind w:left="4320" w:hanging="180"/>
+      </w:pPr>
+    </w:lvl>
+    <w:lvl w:ilvl="6" w:tplc="0809000F" w:tentative="1">
+      <w:start w:val="1"/>
+      <w:numFmt w:val="decimal"/>
+      <w:lvlText w:val="%7."/>
+      <w:lvlJc w:val="left"/>
+      <w:pPr>
+        <w:ind w:left="5040" w:hanging="360"/>
+      </w:pPr>
+    </w:lvl>
+    <w:lvl w:ilvl="7" w:tplc="08090019" w:tentative="1">
+      <w:start w:val="1"/>
+      <w:numFmt w:val="lowerLetter"/>
+      <w:lvlText w:val="%8."/>
+      <w:lvlJc w:val="left"/>
+      <w:pPr>
+        <w:ind w:left="5760" w:hanging="360"/>
+      </w:pPr>
+    </w:lvl>
+    <w:lvl w:ilvl="8" w:tplc="0809001B" w:tentative="1">
+      <w:start w:val="1"/>
+      <w:numFmt w:val="lowerRoman"/>
+      <w:lvlText w:val="%9."/>
+      <w:lvlJc w:val="right"/>
+      <w:pPr>
+        <w:ind w:left="6480" w:hanging="180"/>
+      </w:pPr>
+    </w:lvl>
+  </w:abstractNum>
+  <w:abstractNum w:abstractNumId="8">
     <w:nsid w:val="75BD23B5"/>
     <w:multiLevelType w:val="hybridMultilevel"/>
     <w:tmpl w:val="09B0FBE0"/>
@@ -632,13 +1525,31 @@
     </w:lvl>
   </w:abstractNum>
   <w:num w:numId="1">
-    <w:abstractNumId w:val="0"/>
+    <w:abstractNumId w:val="2"/>
   </w:num>
   <w:num w:numId="2">
-    <w:abstractNumId w:val="2"/>
+    <w:abstractNumId w:val="8"/>
   </w:num>
   <w:num w:numId="3">
+    <w:abstractNumId w:val="4"/>
+  </w:num>
+  <w:num w:numId="4">
+    <w:abstractNumId w:val="5"/>
+  </w:num>
+  <w:num w:numId="5">
+    <w:abstractNumId w:val="7"/>
+  </w:num>
+  <w:num w:numId="6">
     <w:abstractNumId w:val="1"/>
+  </w:num>
+  <w:num w:numId="7">
+    <w:abstractNumId w:val="6"/>
+  </w:num>
+  <w:num w:numId="8">
+    <w:abstractNumId w:val="3"/>
+  </w:num>
+  <w:num w:numId="9">
+    <w:abstractNumId w:val="0"/>
   </w:num>
 </w:numbering>
 </file>
@@ -1043,6 +1954,28 @@
   <w:style w:type="paragraph" w:default="1" w:styleId="Normal">
     <w:name w:val="Normal"/>
     <w:qFormat/>
+    <w:rsid w:val="001C7C85"/>
+  </w:style>
+  <w:style w:type="paragraph" w:styleId="Heading1">
+    <w:name w:val="heading 1"/>
+    <w:basedOn w:val="Normal"/>
+    <w:next w:val="Normal"/>
+    <w:link w:val="Heading1Char"/>
+    <w:uiPriority w:val="9"/>
+    <w:qFormat/>
+    <w:rsid w:val="0088094C"/>
+    <w:pPr>
+      <w:keepNext/>
+      <w:keepLines/>
+      <w:spacing w:before="240"/>
+      <w:outlineLvl w:val="0"/>
+    </w:pPr>
+    <w:rPr>
+      <w:rFonts w:asciiTheme="majorHAnsi" w:eastAsiaTheme="majorEastAsia" w:hAnsiTheme="majorHAnsi" w:cstheme="majorBidi"/>
+      <w:color w:val="2F5496" w:themeColor="accent1" w:themeShade="BF"/>
+      <w:sz w:val="32"/>
+      <w:szCs w:val="32"/>
+    </w:rPr>
   </w:style>
   <w:style w:type="character" w:default="1" w:styleId="DefaultParagraphFont">
     <w:name w:val="Default Paragraph Font"/>
@@ -1081,6 +2014,19 @@
       <w:ind w:left="720"/>
       <w:contextualSpacing/>
     </w:pPr>
+  </w:style>
+  <w:style w:type="character" w:customStyle="1" w:styleId="Heading1Char">
+    <w:name w:val="Heading 1 Char"/>
+    <w:basedOn w:val="DefaultParagraphFont"/>
+    <w:link w:val="Heading1"/>
+    <w:uiPriority w:val="9"/>
+    <w:rsid w:val="0088094C"/>
+    <w:rPr>
+      <w:rFonts w:asciiTheme="majorHAnsi" w:eastAsiaTheme="majorEastAsia" w:hAnsiTheme="majorHAnsi" w:cstheme="majorBidi"/>
+      <w:color w:val="2F5496" w:themeColor="accent1" w:themeShade="BF"/>
+      <w:sz w:val="32"/>
+      <w:szCs w:val="32"/>
+    </w:rPr>
   </w:style>
 </w:styles>
 </file>
@@ -2018,18 +2964,18 @@
     </dgm:pt>
   </dgm:ptLst>
   <dgm:cxnLst>
-    <dgm:cxn modelId="{997FD3DB-B976-B04A-A6DF-3F7B45D913A3}" type="presOf" srcId="{6AFEEBEC-4698-3343-BDC7-57B62F4799F7}" destId="{94BBEFD0-B2EA-D042-94D0-0D290C8EAE73}" srcOrd="0" destOrd="0" presId="urn:microsoft.com/office/officeart/2005/8/layout/chevron1"/>
-    <dgm:cxn modelId="{F92CD5B9-C4A2-FA4F-BBC7-5EC463BABA79}" type="presOf" srcId="{614BD322-F705-9248-ABDC-13863A07B234}" destId="{66869F04-956A-F940-AF68-130632024CA9}" srcOrd="0" destOrd="0" presId="urn:microsoft.com/office/officeart/2005/8/layout/chevron1"/>
-    <dgm:cxn modelId="{BC02E740-58AD-7749-BF0F-4FF9C5953C4A}" type="presOf" srcId="{B8FB5E45-6DF7-C440-8FD2-4A48EBC90581}" destId="{68C41D59-5018-3647-BEB2-EAAD77A2E883}" srcOrd="0" destOrd="0" presId="urn:microsoft.com/office/officeart/2005/8/layout/chevron1"/>
+    <dgm:cxn modelId="{3A39B5F0-7C26-C74E-B519-9D56FB672C4F}" type="presOf" srcId="{B8FB5E45-6DF7-C440-8FD2-4A48EBC90581}" destId="{68C41D59-5018-3647-BEB2-EAAD77A2E883}" srcOrd="0" destOrd="0" presId="urn:microsoft.com/office/officeart/2005/8/layout/chevron1"/>
+    <dgm:cxn modelId="{59BD8829-9F55-4640-BFBB-CA6C979B2C4C}" type="presOf" srcId="{614BD322-F705-9248-ABDC-13863A07B234}" destId="{66869F04-956A-F940-AF68-130632024CA9}" srcOrd="0" destOrd="0" presId="urn:microsoft.com/office/officeart/2005/8/layout/chevron1"/>
+    <dgm:cxn modelId="{0CBA2A1B-7835-A04B-A436-0807C74D71A2}" type="presOf" srcId="{CADA6B2D-FA2B-0B41-BB2B-888C161FFEE0}" destId="{E632D467-73E9-474B-944F-3C6A94C7A9B1}" srcOrd="0" destOrd="0" presId="urn:microsoft.com/office/officeart/2005/8/layout/chevron1"/>
+    <dgm:cxn modelId="{FDBA1765-8AC8-E94B-8E8D-4F378E75F50B}" srcId="{614BD322-F705-9248-ABDC-13863A07B234}" destId="{CADA6B2D-FA2B-0B41-BB2B-888C161FFEE0}" srcOrd="2" destOrd="0" parTransId="{6D23BBDD-5C7E-D943-82D9-F73C966685A1}" sibTransId="{41AACE72-4A99-6145-AE1C-31D09A1259E0}"/>
     <dgm:cxn modelId="{F7032A89-86B3-AF4B-B95C-16FC924BA938}" srcId="{614BD322-F705-9248-ABDC-13863A07B234}" destId="{6AFEEBEC-4698-3343-BDC7-57B62F4799F7}" srcOrd="0" destOrd="0" parTransId="{154D48B5-A336-B44D-9BC1-2CE597A16A87}" sibTransId="{3A8F918D-BEB2-8C46-AE3E-11CAC87A4AE6}"/>
-    <dgm:cxn modelId="{AE3AF2E0-452E-8F4E-ACDB-E0D8FB943805}" type="presOf" srcId="{CADA6B2D-FA2B-0B41-BB2B-888C161FFEE0}" destId="{E632D467-73E9-474B-944F-3C6A94C7A9B1}" srcOrd="0" destOrd="0" presId="urn:microsoft.com/office/officeart/2005/8/layout/chevron1"/>
-    <dgm:cxn modelId="{FDBA1765-8AC8-E94B-8E8D-4F378E75F50B}" srcId="{614BD322-F705-9248-ABDC-13863A07B234}" destId="{CADA6B2D-FA2B-0B41-BB2B-888C161FFEE0}" srcOrd="2" destOrd="0" parTransId="{6D23BBDD-5C7E-D943-82D9-F73C966685A1}" sibTransId="{41AACE72-4A99-6145-AE1C-31D09A1259E0}"/>
     <dgm:cxn modelId="{8177FB0E-8517-3940-98DD-A1028E6D4E40}" srcId="{614BD322-F705-9248-ABDC-13863A07B234}" destId="{B8FB5E45-6DF7-C440-8FD2-4A48EBC90581}" srcOrd="1" destOrd="0" parTransId="{CCD91022-8087-FC46-A388-4DDF24B4C520}" sibTransId="{69B20987-C5B5-0F46-8461-6008863E6F19}"/>
-    <dgm:cxn modelId="{2410DF10-36EB-BB48-AB95-D7E21A481ACF}" type="presParOf" srcId="{66869F04-956A-F940-AF68-130632024CA9}" destId="{94BBEFD0-B2EA-D042-94D0-0D290C8EAE73}" srcOrd="0" destOrd="0" presId="urn:microsoft.com/office/officeart/2005/8/layout/chevron1"/>
-    <dgm:cxn modelId="{BEE1A005-8C13-8B4F-9D80-DAF752749A37}" type="presParOf" srcId="{66869F04-956A-F940-AF68-130632024CA9}" destId="{9FFD6D76-C05A-A54B-B1A7-86D21EC69519}" srcOrd="1" destOrd="0" presId="urn:microsoft.com/office/officeart/2005/8/layout/chevron1"/>
-    <dgm:cxn modelId="{B5214EAA-8CF3-7140-8931-6BA5C682EFC5}" type="presParOf" srcId="{66869F04-956A-F940-AF68-130632024CA9}" destId="{68C41D59-5018-3647-BEB2-EAAD77A2E883}" srcOrd="2" destOrd="0" presId="urn:microsoft.com/office/officeart/2005/8/layout/chevron1"/>
-    <dgm:cxn modelId="{669CA3F4-EA18-6B4F-AF68-8CE0BDA3D8BA}" type="presParOf" srcId="{66869F04-956A-F940-AF68-130632024CA9}" destId="{04A449B3-75AB-C341-A1C0-835D7B38F2AB}" srcOrd="3" destOrd="0" presId="urn:microsoft.com/office/officeart/2005/8/layout/chevron1"/>
-    <dgm:cxn modelId="{58D4D7E5-E202-6E48-BD0B-E6EBA2C7B5AD}" type="presParOf" srcId="{66869F04-956A-F940-AF68-130632024CA9}" destId="{E632D467-73E9-474B-944F-3C6A94C7A9B1}" srcOrd="4" destOrd="0" presId="urn:microsoft.com/office/officeart/2005/8/layout/chevron1"/>
+    <dgm:cxn modelId="{EAC32D94-B2EF-3E44-AEC2-22F8F6F0C496}" type="presOf" srcId="{6AFEEBEC-4698-3343-BDC7-57B62F4799F7}" destId="{94BBEFD0-B2EA-D042-94D0-0D290C8EAE73}" srcOrd="0" destOrd="0" presId="urn:microsoft.com/office/officeart/2005/8/layout/chevron1"/>
+    <dgm:cxn modelId="{C5F65F80-5771-0543-96CA-B6AFA31AD81F}" type="presParOf" srcId="{66869F04-956A-F940-AF68-130632024CA9}" destId="{94BBEFD0-B2EA-D042-94D0-0D290C8EAE73}" srcOrd="0" destOrd="0" presId="urn:microsoft.com/office/officeart/2005/8/layout/chevron1"/>
+    <dgm:cxn modelId="{519248A7-6536-AF41-A08D-C933D26FFEE5}" type="presParOf" srcId="{66869F04-956A-F940-AF68-130632024CA9}" destId="{9FFD6D76-C05A-A54B-B1A7-86D21EC69519}" srcOrd="1" destOrd="0" presId="urn:microsoft.com/office/officeart/2005/8/layout/chevron1"/>
+    <dgm:cxn modelId="{65D27EC0-1802-E24C-8C2D-7140B9D63CF9}" type="presParOf" srcId="{66869F04-956A-F940-AF68-130632024CA9}" destId="{68C41D59-5018-3647-BEB2-EAAD77A2E883}" srcOrd="2" destOrd="0" presId="urn:microsoft.com/office/officeart/2005/8/layout/chevron1"/>
+    <dgm:cxn modelId="{F514F67A-497C-8146-BD27-71984001D7EA}" type="presParOf" srcId="{66869F04-956A-F940-AF68-130632024CA9}" destId="{04A449B3-75AB-C341-A1C0-835D7B38F2AB}" srcOrd="3" destOrd="0" presId="urn:microsoft.com/office/officeart/2005/8/layout/chevron1"/>
+    <dgm:cxn modelId="{34EF7589-3EE4-154E-BA66-D0433171CF74}" type="presParOf" srcId="{66869F04-956A-F940-AF68-130632024CA9}" destId="{E632D467-73E9-474B-944F-3C6A94C7A9B1}" srcOrd="4" destOrd="0" presId="urn:microsoft.com/office/officeart/2005/8/layout/chevron1"/>
   </dgm:cxnLst>
   <dgm:bg/>
   <dgm:whole/>

</xml_diff>

<commit_message>
first simulation of betting
Signed-off-by: Simone90SSL <simone_ro@hotmail.it>
</commit_message>
<xml_diff>
--- a/DATA MINING PROJECT.docx
+++ b/DATA MINING PROJECT.docx
@@ -27,7 +27,21 @@
         <w:rPr>
           <w:lang w:val="it-IT"/>
         </w:rPr>
-        <w:t>Leonardo Martini, Na Zhu, Simone Caldaro</w:t>
+        <w:t xml:space="preserve">Leonardo Martini, Na </w:t>
+      </w:r>
+      <w:proofErr w:type="spellStart"/>
+      <w:r>
+        <w:rPr>
+          <w:lang w:val="it-IT"/>
+        </w:rPr>
+        <w:t>Zhu</w:t>
+      </w:r>
+      <w:proofErr w:type="spellEnd"/>
+      <w:r>
+        <w:rPr>
+          <w:lang w:val="it-IT"/>
+        </w:rPr>
+        <w:t>, Simone Caldaro</w:t>
       </w:r>
     </w:p>
     <w:p>
@@ -193,6 +207,7 @@
         <w:pStyle w:val="ListParagraph"/>
         <w:contextualSpacing w:val="0"/>
       </w:pPr>
+      <w:proofErr w:type="spellStart"/>
       <w:r>
         <w:rPr>
           <w:i/>
@@ -211,15 +226,55 @@
         </w:rPr>
         <w:t>list</w:t>
       </w:r>
-      <w:r>
-        <w:t xml:space="preserve"> [&lt;d1, r1&gt;,&lt;d2, r2&gt;,…,&lt;d_i, r_i&gt;]</w:t>
+      <w:proofErr w:type="spellEnd"/>
+      <w:r>
+        <w:t xml:space="preserve"> [&lt;d1, r1</w:t>
+      </w:r>
+      <w:proofErr w:type="gramStart"/>
+      <w:r>
+        <w:t>&gt;,&lt;</w:t>
+      </w:r>
+      <w:proofErr w:type="gramEnd"/>
+      <w:r>
+        <w:t>d2, r2&gt;,…,&lt;</w:t>
+      </w:r>
+      <w:proofErr w:type="spellStart"/>
+      <w:r>
+        <w:t>d_i</w:t>
+      </w:r>
+      <w:proofErr w:type="spellEnd"/>
+      <w:r>
+        <w:t xml:space="preserve">, </w:t>
+      </w:r>
+      <w:proofErr w:type="spellStart"/>
+      <w:r>
+        <w:t>r_i</w:t>
+      </w:r>
+      <w:proofErr w:type="spellEnd"/>
+      <w:r>
+        <w:t>&gt;]</w:t>
       </w:r>
       <w:r>
         <w:tab/>
       </w:r>
       <w:r>
         <w:tab/>
-        <w:t>d_i is the date of match i,</w:t>
+      </w:r>
+      <w:proofErr w:type="spellStart"/>
+      <w:r>
+        <w:t>d_i</w:t>
+      </w:r>
+      <w:proofErr w:type="spellEnd"/>
+      <w:r>
+        <w:t xml:space="preserve"> is the date of match </w:t>
+      </w:r>
+      <w:proofErr w:type="spellStart"/>
+      <w:r>
+        <w:t>i</w:t>
+      </w:r>
+      <w:proofErr w:type="spellEnd"/>
+      <w:r>
+        <w:t>,</w:t>
       </w:r>
     </w:p>
     <w:p>
@@ -247,7 +302,22 @@
       </w:r>
       <w:r>
         <w:tab/>
-        <w:t>r_i is the result of match i.</w:t>
+      </w:r>
+      <w:proofErr w:type="spellStart"/>
+      <w:r>
+        <w:t>r_i</w:t>
+      </w:r>
+      <w:proofErr w:type="spellEnd"/>
+      <w:r>
+        <w:t xml:space="preserve"> is the result of match </w:t>
+      </w:r>
+      <w:proofErr w:type="spellStart"/>
+      <w:r>
+        <w:t>i</w:t>
+      </w:r>
+      <w:proofErr w:type="spellEnd"/>
+      <w:r>
+        <w:t>.</w:t>
       </w:r>
     </w:p>
     <w:p>
@@ -264,12 +334,14 @@
       <w:r>
         <w:t xml:space="preserve"> team1 is the home team in each entry of </w:t>
       </w:r>
+      <w:proofErr w:type="spellStart"/>
       <w:r>
         <w:rPr>
           <w:i/>
         </w:rPr>
         <w:t>match_list</w:t>
       </w:r>
+      <w:proofErr w:type="spellEnd"/>
       <w:r>
         <w:t>.</w:t>
       </w:r>
@@ -288,6 +360,7 @@
         </w:numPr>
         <w:contextualSpacing w:val="0"/>
       </w:pPr>
+      <w:proofErr w:type="spellStart"/>
       <w:r>
         <w:rPr>
           <w:b/>
@@ -295,6 +368,7 @@
         </w:rPr>
         <w:t>TensorFlow</w:t>
       </w:r>
+      <w:proofErr w:type="spellEnd"/>
       <w:r>
         <w:t xml:space="preserve">: </w:t>
       </w:r>
@@ -434,12 +508,14 @@
       <w:r>
         <w:t xml:space="preserve">The total amount of points the home team got from the last </w:t>
       </w:r>
+      <w:proofErr w:type="spellStart"/>
       <w:r>
         <w:rPr>
           <w:i/>
         </w:rPr>
         <w:t>n</w:t>
       </w:r>
+      <w:proofErr w:type="spellEnd"/>
       <w:r>
         <w:t xml:space="preserve"> (the value of </w:t>
       </w:r>
@@ -983,15 +1059,41 @@
       <w:pPr>
         <w:pStyle w:val="ListParagraph"/>
       </w:pPr>
-      <w:r>
-        <w:t>ShotOnHome – ShotTarge</w:t>
-      </w:r>
-      <w:r>
-        <w:t>tHome, ShotOnAway - ShotTargetAw</w:t>
+      <w:proofErr w:type="spellStart"/>
+      <w:r>
+        <w:t>ShotOnHome</w:t>
+      </w:r>
+      <w:proofErr w:type="spellEnd"/>
+      <w:r>
+        <w:t xml:space="preserve"> – </w:t>
+      </w:r>
+      <w:proofErr w:type="spellStart"/>
+      <w:r>
+        <w:t>ShotTarge</w:t>
+      </w:r>
+      <w:r>
+        <w:t>tHome</w:t>
+      </w:r>
+      <w:proofErr w:type="spellEnd"/>
+      <w:r>
+        <w:t xml:space="preserve">, </w:t>
+      </w:r>
+      <w:proofErr w:type="spellStart"/>
+      <w:r>
+        <w:t>ShotOnAway</w:t>
+      </w:r>
+      <w:proofErr w:type="spellEnd"/>
+      <w:r>
+        <w:t xml:space="preserve"> - </w:t>
+      </w:r>
+      <w:proofErr w:type="spellStart"/>
+      <w:r>
+        <w:t>ShotTargetAw</w:t>
       </w:r>
       <w:r>
         <w:t>ay</w:t>
       </w:r>
+      <w:proofErr w:type="spellEnd"/>
     </w:p>
     <w:p>
       <w:pPr>
@@ -1207,7 +1309,15 @@
         <w:ind w:left="0"/>
       </w:pPr>
       <w:r>
-        <w:t xml:space="preserve">2 years window </w:t>
+        <w:t xml:space="preserve">2 </w:t>
+      </w:r>
+      <w:proofErr w:type="gramStart"/>
+      <w:r>
+        <w:t>years</w:t>
+      </w:r>
+      <w:proofErr w:type="gramEnd"/>
+      <w:r>
+        <w:t xml:space="preserve"> window </w:t>
       </w:r>
       <w:r>
         <w:sym w:font="Wingdings" w:char="F0E0"/>
@@ -1250,7 +1360,15 @@
         <w:ind w:left="0"/>
       </w:pPr>
       <w:r>
-        <w:t xml:space="preserve">3 years window </w:t>
+        <w:t xml:space="preserve">3 </w:t>
+      </w:r>
+      <w:proofErr w:type="gramStart"/>
+      <w:r>
+        <w:t>years</w:t>
+      </w:r>
+      <w:proofErr w:type="gramEnd"/>
+      <w:r>
+        <w:t xml:space="preserve"> window </w:t>
       </w:r>
       <w:r>
         <w:sym w:font="Wingdings" w:char="F0E0"/>
@@ -1307,14 +1425,27 @@
         </w:numPr>
         <w:ind w:left="0"/>
       </w:pPr>
-      <w:r>
-        <w:t xml:space="preserve">i years </w:t>
+      <w:proofErr w:type="spellStart"/>
+      <w:r>
+        <w:t>i</w:t>
+      </w:r>
+      <w:proofErr w:type="spellEnd"/>
+      <w:r>
+        <w:t xml:space="preserve"> years </w:t>
       </w:r>
       <w:r>
         <w:sym w:font="Wingdings" w:char="F0E0"/>
       </w:r>
       <w:r>
-        <w:t xml:space="preserve"> 38 x i </w:t>
+        <w:t xml:space="preserve"> 38 x </w:t>
+      </w:r>
+      <w:proofErr w:type="spellStart"/>
+      <w:r>
+        <w:t>i</w:t>
+      </w:r>
+      <w:proofErr w:type="spellEnd"/>
+      <w:r>
+        <w:t xml:space="preserve"> </w:t>
       </w:r>
       <w:r>
         <w:t>matches</w:t>
@@ -1389,12 +1520,933 @@
       <w:r>
         <w:t>5 matches</w:t>
       </w:r>
+    </w:p>
+    <w:p/>
+    <w:p>
+      <w:pPr>
+        <w:pStyle w:val="Heading1"/>
+      </w:pPr>
+      <w:r>
+        <w:br w:type="column"/>
+        <w:t>BETTING</w:t>
+      </w:r>
+    </w:p>
+    <w:p>
+      <w:pPr>
+        <w:pStyle w:val="ListParagraph"/>
+        <w:numPr>
+          <w:ilvl w:val="0"/>
+          <w:numId w:val="15"/>
+        </w:numPr>
+      </w:pPr>
+      <w:r>
+        <w:t xml:space="preserve">Event </w:t>
+      </w:r>
+      <w:proofErr w:type="spellStart"/>
+      <w:r>
+        <w:rPr>
+          <w:i/>
+        </w:rPr>
+        <w:t>i</w:t>
+      </w:r>
+      <w:proofErr w:type="spellEnd"/>
+      <w:r>
+        <w:rPr>
+          <w:i/>
+        </w:rPr>
+        <w:t xml:space="preserve">, </w:t>
+      </w:r>
+      <w:r>
+        <w:t xml:space="preserve">Prediction </w:t>
+      </w:r>
+      <w:r>
+        <w:rPr>
+          <w:i/>
+        </w:rPr>
+        <w:t>l</w:t>
+      </w:r>
+      <w:r>
+        <w:rPr>
+          <w:i/>
+        </w:rPr>
+        <w:t xml:space="preserve"> </w:t>
+      </w:r>
+      <w:r>
+        <w:t>(</w:t>
+      </w:r>
+      <w:r>
+        <w:t>label, “1”, “X”, “2”</w:t>
+      </w:r>
+      <w:r>
+        <w:t>)</w:t>
+      </w:r>
+      <w:r>
+        <w:t xml:space="preserve"> with probability </w:t>
+      </w:r>
+      <w:r>
+        <w:rPr>
+          <w:i/>
+        </w:rPr>
+        <w:t>p</w:t>
+      </w:r>
+      <w:r>
+        <w:t xml:space="preserve">, Bet odds </w:t>
+      </w:r>
+      <w:r>
+        <w:rPr>
+          <w:i/>
+        </w:rPr>
+        <w:t xml:space="preserve">x </w:t>
+      </w:r>
+      <w:r>
+        <w:t xml:space="preserve">(greater than 1), Investment: </w:t>
+      </w:r>
+      <w:r>
+        <w:rPr>
+          <w:i/>
+        </w:rPr>
+        <w:t>y</w:t>
+      </w:r>
+      <w:r>
+        <w:t xml:space="preserve"> (money)</w:t>
+      </w:r>
+    </w:p>
+    <w:p>
+      <w:pPr>
+        <w:pStyle w:val="ListParagraph"/>
+      </w:pPr>
+      <m:oMathPara>
+        <m:oMath>
+          <m:sSub>
+            <m:sSubPr>
+              <m:ctrlPr>
+                <w:rPr>
+                  <w:rFonts w:ascii="Cambria Math" w:hAnsi="Cambria Math"/>
+                  <w:i/>
+                </w:rPr>
+              </m:ctrlPr>
+            </m:sSubPr>
+            <m:e>
+              <m:r>
+                <w:rPr>
+                  <w:rFonts w:ascii="Cambria Math" w:hAnsi="Cambria Math"/>
+                </w:rPr>
+                <m:t>profit</m:t>
+              </m:r>
+            </m:e>
+            <m:sub>
+              <m:r>
+                <w:rPr>
+                  <w:rFonts w:ascii="Cambria Math" w:hAnsi="Cambria Math"/>
+                </w:rPr>
+                <m:t>i</m:t>
+              </m:r>
+            </m:sub>
+          </m:sSub>
+          <m:r>
+            <w:rPr>
+              <w:rFonts w:ascii="Cambria Math" w:hAnsi="Cambria Math"/>
+            </w:rPr>
+            <m:t>=</m:t>
+          </m:r>
+          <m:d>
+            <m:dPr>
+              <m:begChr m:val="{"/>
+              <m:endChr m:val=""/>
+              <m:ctrlPr>
+                <w:rPr>
+                  <w:rFonts w:ascii="Cambria Math" w:hAnsi="Cambria Math"/>
+                  <w:i/>
+                </w:rPr>
+              </m:ctrlPr>
+            </m:dPr>
+            <m:e>
+              <m:eqArr>
+                <m:eqArrPr>
+                  <m:ctrlPr>
+                    <w:rPr>
+                      <w:rFonts w:ascii="Cambria Math" w:hAnsi="Cambria Math"/>
+                      <w:i/>
+                    </w:rPr>
+                  </m:ctrlPr>
+                </m:eqArrPr>
+                <m:e>
+                  <m:r>
+                    <w:rPr>
+                      <w:rFonts w:ascii="Cambria Math" w:hAnsi="Cambria Math"/>
+                    </w:rPr>
+                    <m:t>y</m:t>
+                  </m:r>
+                  <m:r>
+                    <w:rPr>
+                      <w:rFonts w:ascii="Cambria Math" w:hAnsi="Cambria Math"/>
+                    </w:rPr>
+                    <m:t>x</m:t>
+                  </m:r>
+                  <m:r>
+                    <w:rPr>
+                      <w:rFonts w:ascii="Cambria Math" w:hAnsi="Cambria Math"/>
+                    </w:rPr>
+                    <m:t>-y</m:t>
+                  </m:r>
+                  <m:r>
+                    <w:rPr>
+                      <w:rFonts w:ascii="Cambria Math" w:hAnsi="Cambria Math"/>
+                    </w:rPr>
+                    <m:t>,  &amp;</m:t>
+                  </m:r>
+                  <m:r>
+                    <w:rPr>
+                      <w:rFonts w:ascii="Cambria Math" w:hAnsi="Cambria Math"/>
+                    </w:rPr>
+                    <m:t xml:space="preserve">l </m:t>
+                  </m:r>
+                  <m:r>
+                    <m:rPr>
+                      <m:sty m:val="p"/>
+                    </m:rPr>
+                    <w:rPr>
+                      <w:rFonts w:ascii="Cambria Math" w:hAnsi="Cambria Math"/>
+                    </w:rPr>
+                    <m:t>is correct</m:t>
+                  </m:r>
+                </m:e>
+                <m:e>
+                  <m:r>
+                    <w:rPr>
+                      <w:rFonts w:ascii="Cambria Math" w:hAnsi="Cambria Math"/>
+                    </w:rPr>
+                    <m:t>-y</m:t>
+                  </m:r>
+                  <m:r>
+                    <w:rPr>
+                      <w:rFonts w:ascii="Cambria Math" w:hAnsi="Cambria Math"/>
+                    </w:rPr>
+                    <m:t>,  &amp;</m:t>
+                  </m:r>
+                  <m:r>
+                    <w:rPr>
+                      <w:rFonts w:ascii="Cambria Math" w:hAnsi="Cambria Math"/>
+                    </w:rPr>
+                    <m:t>otrherwise</m:t>
+                  </m:r>
+                </m:e>
+              </m:eqArr>
+            </m:e>
+          </m:d>
+        </m:oMath>
+      </m:oMathPara>
+    </w:p>
+    <w:p>
+      <w:pPr>
+        <w:pStyle w:val="ListParagraph"/>
+        <w:numPr>
+          <w:ilvl w:val="0"/>
+          <w:numId w:val="15"/>
+        </w:numPr>
+      </w:pPr>
+      <w:r>
+        <w:rPr>
+          <w:i/>
+        </w:rPr>
+        <w:t xml:space="preserve">n </w:t>
+      </w:r>
+      <w:r>
+        <w:t>bets</w:t>
+      </w:r>
+    </w:p>
+    <w:p>
+      <w:pPr>
+        <w:pStyle w:val="ListParagraph"/>
+        <w:numPr>
+          <w:ilvl w:val="0"/>
+          <w:numId w:val="15"/>
+        </w:numPr>
+      </w:pPr>
+      <m:oMath>
+        <m:r>
+          <w:rPr>
+            <w:rFonts w:ascii="Cambria Math" w:hAnsi="Cambria Math"/>
+          </w:rPr>
+          <m:t>E</m:t>
+        </m:r>
+        <m:d>
+          <m:dPr>
+            <m:begChr m:val="["/>
+            <m:endChr m:val="]"/>
+            <m:ctrlPr>
+              <w:rPr>
+                <w:rFonts w:ascii="Cambria Math" w:hAnsi="Cambria Math"/>
+                <w:i/>
+              </w:rPr>
+            </m:ctrlPr>
+          </m:dPr>
+          <m:e>
+            <m:r>
+              <w:rPr>
+                <w:rFonts w:ascii="Cambria Math" w:hAnsi="Cambria Math"/>
+              </w:rPr>
+              <m:t>profit</m:t>
+            </m:r>
+          </m:e>
+        </m:d>
+        <m:r>
+          <w:rPr>
+            <w:rFonts w:ascii="Cambria Math" w:hAnsi="Cambria Math"/>
+          </w:rPr>
+          <m:t>= E</m:t>
+        </m:r>
+        <m:d>
+          <m:dPr>
+            <m:begChr m:val="["/>
+            <m:endChr m:val="]"/>
+            <m:ctrlPr>
+              <w:rPr>
+                <w:rFonts w:ascii="Cambria Math" w:hAnsi="Cambria Math"/>
+                <w:i/>
+              </w:rPr>
+            </m:ctrlPr>
+          </m:dPr>
+          <m:e>
+            <m:nary>
+              <m:naryPr>
+                <m:chr m:val="∑"/>
+                <m:limLoc m:val="undOvr"/>
+                <m:subHide m:val="1"/>
+                <m:supHide m:val="1"/>
+                <m:ctrlPr>
+                  <w:rPr>
+                    <w:rFonts w:ascii="Cambria Math" w:hAnsi="Cambria Math"/>
+                    <w:i/>
+                  </w:rPr>
+                </m:ctrlPr>
+              </m:naryPr>
+              <m:sub/>
+              <m:sup/>
+              <m:e>
+                <m:sSub>
+                  <m:sSubPr>
+                    <m:ctrlPr>
+                      <w:rPr>
+                        <w:rFonts w:ascii="Cambria Math" w:hAnsi="Cambria Math"/>
+                        <w:i/>
+                      </w:rPr>
+                    </m:ctrlPr>
+                  </m:sSubPr>
+                  <m:e>
+                    <m:r>
+                      <w:rPr>
+                        <w:rFonts w:ascii="Cambria Math" w:hAnsi="Cambria Math"/>
+                      </w:rPr>
+                      <m:t>profit</m:t>
+                    </m:r>
+                  </m:e>
+                  <m:sub>
+                    <m:r>
+                      <w:rPr>
+                        <w:rFonts w:ascii="Cambria Math" w:hAnsi="Cambria Math"/>
+                      </w:rPr>
+                      <m:t>i</m:t>
+                    </m:r>
+                  </m:sub>
+                </m:sSub>
+              </m:e>
+            </m:nary>
+          </m:e>
+        </m:d>
+        <m:r>
+          <w:rPr>
+            <w:rFonts w:ascii="Cambria Math" w:hAnsi="Cambria Math"/>
+          </w:rPr>
+          <m:t xml:space="preserve">= </m:t>
+        </m:r>
+        <m:nary>
+          <m:naryPr>
+            <m:chr m:val="∑"/>
+            <m:limLoc m:val="undOvr"/>
+            <m:subHide m:val="1"/>
+            <m:supHide m:val="1"/>
+            <m:ctrlPr>
+              <w:rPr>
+                <w:rFonts w:ascii="Cambria Math" w:hAnsi="Cambria Math"/>
+                <w:i/>
+              </w:rPr>
+            </m:ctrlPr>
+          </m:naryPr>
+          <m:sub/>
+          <m:sup/>
+          <m:e>
+            <m:r>
+              <w:rPr>
+                <w:rFonts w:ascii="Cambria Math" w:hAnsi="Cambria Math"/>
+              </w:rPr>
+              <m:t>E[</m:t>
+            </m:r>
+            <m:sSub>
+              <m:sSubPr>
+                <m:ctrlPr>
+                  <w:rPr>
+                    <w:rFonts w:ascii="Cambria Math" w:hAnsi="Cambria Math"/>
+                    <w:i/>
+                  </w:rPr>
+                </m:ctrlPr>
+              </m:sSubPr>
+              <m:e>
+                <m:r>
+                  <w:rPr>
+                    <w:rFonts w:ascii="Cambria Math" w:hAnsi="Cambria Math"/>
+                  </w:rPr>
+                  <m:t>profit</m:t>
+                </m:r>
+              </m:e>
+              <m:sub>
+                <m:r>
+                  <w:rPr>
+                    <w:rFonts w:ascii="Cambria Math" w:hAnsi="Cambria Math"/>
+                  </w:rPr>
+                  <m:t>i</m:t>
+                </m:r>
+              </m:sub>
+            </m:sSub>
+            <m:r>
+              <w:rPr>
+                <w:rFonts w:ascii="Cambria Math" w:hAnsi="Cambria Math"/>
+              </w:rPr>
+              <m:t>]</m:t>
+            </m:r>
+          </m:e>
+        </m:nary>
+        <m:r>
+          <w:rPr>
+            <w:rFonts w:ascii="Cambria Math" w:hAnsi="Cambria Math"/>
+          </w:rPr>
+          <m:t>=</m:t>
+        </m:r>
+        <m:r>
+          <w:rPr>
+            <w:rFonts w:ascii="Cambria Math" w:hAnsi="Cambria Math"/>
+          </w:rPr>
+          <m:t>n(p</m:t>
+        </m:r>
+        <m:r>
+          <w:rPr>
+            <w:rFonts w:ascii="Cambria Math" w:hAnsi="Cambria Math"/>
+          </w:rPr>
+          <m:t>(</m:t>
+        </m:r>
+        <m:r>
+          <w:rPr>
+            <w:rFonts w:ascii="Cambria Math" w:hAnsi="Cambria Math"/>
+          </w:rPr>
+          <m:t>yx</m:t>
+        </m:r>
+        <m:r>
+          <w:rPr>
+            <w:rFonts w:ascii="Cambria Math" w:hAnsi="Cambria Math"/>
+          </w:rPr>
+          <m:t>-y)</m:t>
+        </m:r>
+        <m:r>
+          <w:rPr>
+            <w:rFonts w:ascii="Cambria Math" w:hAnsi="Cambria Math"/>
+          </w:rPr>
+          <m:t>-</m:t>
+        </m:r>
+        <m:d>
+          <m:dPr>
+            <m:ctrlPr>
+              <w:rPr>
+                <w:rFonts w:ascii="Cambria Math" w:hAnsi="Cambria Math"/>
+                <w:i/>
+              </w:rPr>
+            </m:ctrlPr>
+          </m:dPr>
+          <m:e>
+            <m:r>
+              <w:rPr>
+                <w:rFonts w:ascii="Cambria Math" w:hAnsi="Cambria Math"/>
+              </w:rPr>
+              <m:t>1-p</m:t>
+            </m:r>
+          </m:e>
+        </m:d>
+        <m:r>
+          <w:rPr>
+            <w:rFonts w:ascii="Cambria Math" w:hAnsi="Cambria Math"/>
+          </w:rPr>
+          <m:t>y)</m:t>
+        </m:r>
+      </m:oMath>
+    </w:p>
+    <w:p>
+      <w:pPr>
+        <w:pStyle w:val="ListParagraph"/>
+        <w:numPr>
+          <w:ilvl w:val="0"/>
+          <w:numId w:val="15"/>
+        </w:numPr>
+      </w:pPr>
+      <w:r>
+        <w:t xml:space="preserve">Positive profit </w:t>
+      </w:r>
+      <w:r>
+        <w:sym w:font="Wingdings" w:char="F0E0"/>
+      </w:r>
+      <w:r>
+        <w:t xml:space="preserve"> </w:t>
+      </w:r>
+      <m:oMath>
+        <m:r>
+          <w:rPr>
+            <w:rFonts w:ascii="Cambria Math" w:hAnsi="Cambria Math"/>
+          </w:rPr>
+          <m:t>p</m:t>
+        </m:r>
+        <m:r>
+          <w:rPr>
+            <w:rFonts w:ascii="Cambria Math" w:hAnsi="Cambria Math"/>
+          </w:rPr>
+          <m:t>(</m:t>
+        </m:r>
+        <m:r>
+          <w:rPr>
+            <w:rFonts w:ascii="Cambria Math" w:hAnsi="Cambria Math"/>
+          </w:rPr>
+          <m:t>yx</m:t>
+        </m:r>
+        <m:r>
+          <w:rPr>
+            <w:rFonts w:ascii="Cambria Math" w:hAnsi="Cambria Math"/>
+          </w:rPr>
+          <m:t>-</m:t>
+        </m:r>
+        <w:proofErr w:type="gramStart"/>
+        <m:r>
+          <w:rPr>
+            <w:rFonts w:ascii="Cambria Math" w:hAnsi="Cambria Math"/>
+          </w:rPr>
+          <m:t>y)</m:t>
+        </m:r>
+        <m:r>
+          <w:rPr>
+            <w:rFonts w:ascii="Cambria Math" w:hAnsi="Cambria Math"/>
+          </w:rPr>
+          <m:t>-</m:t>
+        </m:r>
+        <w:proofErr w:type="gramEnd"/>
+        <m:d>
+          <m:dPr>
+            <m:ctrlPr>
+              <w:rPr>
+                <w:rFonts w:ascii="Cambria Math" w:hAnsi="Cambria Math"/>
+                <w:i/>
+              </w:rPr>
+            </m:ctrlPr>
+          </m:dPr>
+          <m:e>
+            <m:r>
+              <w:rPr>
+                <w:rFonts w:ascii="Cambria Math" w:hAnsi="Cambria Math"/>
+              </w:rPr>
+              <m:t>1-p</m:t>
+            </m:r>
+          </m:e>
+        </m:d>
+        <m:r>
+          <w:rPr>
+            <w:rFonts w:ascii="Cambria Math" w:hAnsi="Cambria Math"/>
+          </w:rPr>
+          <m:t>y</m:t>
+        </m:r>
+        <m:r>
+          <w:rPr>
+            <w:rFonts w:ascii="Cambria Math" w:hAnsi="Cambria Math"/>
+          </w:rPr>
+          <m:t>&gt;0</m:t>
+        </m:r>
+      </m:oMath>
+    </w:p>
+    <w:p>
+      <w:pPr>
+        <w:pStyle w:val="ListParagraph"/>
+        <w:rPr>
+          <w:rFonts w:eastAsiaTheme="minorEastAsia"/>
+        </w:rPr>
+      </w:pPr>
+      <m:oMathPara>
+        <m:oMath>
+          <m:r>
+            <w:rPr>
+              <w:rFonts w:ascii="Cambria Math" w:hAnsi="Cambria Math"/>
+            </w:rPr>
+            <m:t>pyx</m:t>
+          </m:r>
+          <m:r>
+            <w:rPr>
+              <w:rFonts w:ascii="Cambria Math" w:hAnsi="Cambria Math"/>
+            </w:rPr>
+            <m:t>-py</m:t>
+          </m:r>
+          <m:r>
+            <w:rPr>
+              <w:rFonts w:ascii="Cambria Math" w:hAnsi="Cambria Math"/>
+            </w:rPr>
+            <m:t>-y+py&gt;</m:t>
+          </m:r>
+          <m:r>
+            <w:rPr>
+              <w:rFonts w:ascii="Cambria Math" w:eastAsiaTheme="minorEastAsia" w:hAnsi="Cambria Math"/>
+            </w:rPr>
+            <m:t>0</m:t>
+          </m:r>
+        </m:oMath>
+      </m:oMathPara>
+    </w:p>
+    <w:p>
+      <w:pPr>
+        <w:pStyle w:val="ListParagraph"/>
+        <w:rPr>
+          <w:rFonts w:eastAsiaTheme="minorEastAsia"/>
+        </w:rPr>
+      </w:pPr>
+      <m:oMathPara>
+        <m:oMath>
+          <m:r>
+            <w:rPr>
+              <w:rFonts w:ascii="Cambria Math" w:eastAsiaTheme="minorEastAsia" w:hAnsi="Cambria Math"/>
+            </w:rPr>
+            <m:t>y</m:t>
+          </m:r>
+          <m:d>
+            <m:dPr>
+              <m:ctrlPr>
+                <w:rPr>
+                  <w:rFonts w:ascii="Cambria Math" w:eastAsiaTheme="minorEastAsia" w:hAnsi="Cambria Math"/>
+                  <w:i/>
+                </w:rPr>
+              </m:ctrlPr>
+            </m:dPr>
+            <m:e>
+              <m:r>
+                <w:rPr>
+                  <w:rFonts w:ascii="Cambria Math" w:eastAsiaTheme="minorEastAsia" w:hAnsi="Cambria Math"/>
+                </w:rPr>
+                <m:t>px-</m:t>
+              </m:r>
+              <m:r>
+                <w:rPr>
+                  <w:rFonts w:ascii="Cambria Math" w:eastAsiaTheme="minorEastAsia" w:hAnsi="Cambria Math"/>
+                </w:rPr>
+                <m:t>1</m:t>
+              </m:r>
+            </m:e>
+          </m:d>
+          <m:r>
+            <w:rPr>
+              <w:rFonts w:ascii="Cambria Math" w:eastAsiaTheme="minorEastAsia" w:hAnsi="Cambria Math"/>
+            </w:rPr>
+            <m:t>&gt;0</m:t>
+          </m:r>
+        </m:oMath>
+      </m:oMathPara>
+    </w:p>
+    <w:p>
+      <w:pPr>
+        <w:pStyle w:val="ListParagraph"/>
+        <w:rPr>
+          <w:rFonts w:eastAsiaTheme="minorEastAsia"/>
+        </w:rPr>
+      </w:pPr>
+      <m:oMathPara>
+        <m:oMath>
+          <m:r>
+            <w:rPr>
+              <w:rFonts w:ascii="Cambria Math" w:eastAsiaTheme="minorEastAsia" w:hAnsi="Cambria Math"/>
+            </w:rPr>
+            <m:t>p</m:t>
+          </m:r>
+          <m:r>
+            <w:rPr>
+              <w:rFonts w:ascii="Cambria Math" w:eastAsiaTheme="minorEastAsia" w:hAnsi="Cambria Math"/>
+            </w:rPr>
+            <m:t>x</m:t>
+          </m:r>
+          <m:r>
+            <w:rPr>
+              <w:rFonts w:ascii="Cambria Math" w:eastAsiaTheme="minorEastAsia" w:hAnsi="Cambria Math"/>
+            </w:rPr>
+            <m:t>&gt;</m:t>
+          </m:r>
+          <m:r>
+            <w:rPr>
+              <w:rFonts w:ascii="Cambria Math" w:eastAsiaTheme="minorEastAsia" w:hAnsi="Cambria Math"/>
+            </w:rPr>
+            <m:t>1</m:t>
+          </m:r>
+        </m:oMath>
+      </m:oMathPara>
+    </w:p>
+    <w:p>
+      <w:pPr>
+        <w:pStyle w:val="ListParagraph"/>
+        <w:rPr>
+          <w:rFonts w:eastAsiaTheme="minorEastAsia"/>
+        </w:rPr>
+      </w:pPr>
+      <m:oMathPara>
+        <m:oMath>
+          <m:r>
+            <w:rPr>
+              <w:rFonts w:ascii="Cambria Math" w:eastAsiaTheme="minorEastAsia" w:hAnsi="Cambria Math"/>
+            </w:rPr>
+            <m:t>p&gt;</m:t>
+          </m:r>
+          <m:f>
+            <m:fPr>
+              <m:ctrlPr>
+                <w:rPr>
+                  <w:rFonts w:ascii="Cambria Math" w:eastAsiaTheme="minorEastAsia" w:hAnsi="Cambria Math"/>
+                  <w:i/>
+                </w:rPr>
+              </m:ctrlPr>
+            </m:fPr>
+            <m:num>
+              <m:r>
+                <w:rPr>
+                  <w:rFonts w:ascii="Cambria Math" w:eastAsiaTheme="minorEastAsia" w:hAnsi="Cambria Math"/>
+                </w:rPr>
+                <m:t>1</m:t>
+              </m:r>
+            </m:num>
+            <m:den>
+              <m:r>
+                <w:rPr>
+                  <w:rFonts w:ascii="Cambria Math" w:eastAsiaTheme="minorEastAsia" w:hAnsi="Cambria Math"/>
+                </w:rPr>
+                <m:t>x</m:t>
+              </m:r>
+            </m:den>
+          </m:f>
+        </m:oMath>
+      </m:oMathPara>
+    </w:p>
+    <w:p>
+      <w:pPr>
+        <w:pStyle w:val="ListParagraph"/>
+        <w:rPr>
+          <w:rFonts w:eastAsiaTheme="minorEastAsia"/>
+        </w:rPr>
+      </w:pPr>
+    </w:p>
+    <w:p>
+      <w:pPr>
+        <w:pStyle w:val="ListParagraph"/>
+        <w:numPr>
+          <w:ilvl w:val="0"/>
+          <w:numId w:val="16"/>
+        </w:numPr>
+        <w:rPr>
+          <w:rFonts w:eastAsiaTheme="minorEastAsia"/>
+          <w:lang w:val="it-IT"/>
+        </w:rPr>
+      </w:pPr>
+      <w:r>
+        <w:rPr>
+          <w:rFonts w:eastAsiaTheme="minorEastAsia"/>
+          <w:lang w:val="it-IT"/>
+        </w:rPr>
+        <w:t>N</w:t>
+      </w:r>
       <w:bookmarkStart w:id="0" w:name="_GoBack"/>
       <w:bookmarkEnd w:id="0"/>
-    </w:p>
-    <w:p/>
-    <w:p/>
-    <w:p/>
+      <w:r>
+        <w:rPr>
+          <w:rFonts w:eastAsiaTheme="minorEastAsia"/>
+          <w:lang w:val="it-IT"/>
+        </w:rPr>
+        <w:t xml:space="preserve">ON considera condizione </w:t>
+      </w:r>
+      <w:r>
+        <w:rPr>
+          <w:rFonts w:eastAsiaTheme="minorEastAsia"/>
+        </w:rPr>
+        <w:sym w:font="Wingdings" w:char="F0E0"/>
+      </w:r>
+      <w:r>
+        <w:rPr>
+          <w:rFonts w:eastAsiaTheme="minorEastAsia"/>
+          <w:lang w:val="it-IT"/>
+        </w:rPr>
+        <w:t xml:space="preserve"> 1€ per ogni partita </w:t>
+      </w:r>
+      <w:r>
+        <w:rPr>
+          <w:rFonts w:eastAsiaTheme="minorEastAsia"/>
+        </w:rPr>
+        <w:sym w:font="Wingdings" w:char="F0E0"/>
+      </w:r>
+      <w:r>
+        <w:rPr>
+          <w:rFonts w:eastAsiaTheme="minorEastAsia"/>
+          <w:lang w:val="it-IT"/>
+        </w:rPr>
+        <w:t xml:space="preserve"> profitto/costo</w:t>
+      </w:r>
+    </w:p>
+    <w:p>
+      <w:pPr>
+        <w:pStyle w:val="ListParagraph"/>
+        <w:numPr>
+          <w:ilvl w:val="0"/>
+          <w:numId w:val="16"/>
+        </w:numPr>
+        <w:rPr>
+          <w:rFonts w:eastAsiaTheme="minorEastAsia"/>
+          <w:lang w:val="it-IT"/>
+        </w:rPr>
+      </w:pPr>
+      <w:r>
+        <w:rPr>
+          <w:rFonts w:eastAsiaTheme="minorEastAsia"/>
+          <w:lang w:val="it-IT"/>
+        </w:rPr>
+        <w:t xml:space="preserve">considera condizione </w:t>
+      </w:r>
+      <w:r>
+        <w:rPr>
+          <w:rFonts w:eastAsiaTheme="minorEastAsia"/>
+        </w:rPr>
+        <w:sym w:font="Wingdings" w:char="F0E0"/>
+      </w:r>
+      <w:r>
+        <w:rPr>
+          <w:rFonts w:eastAsiaTheme="minorEastAsia"/>
+          <w:lang w:val="it-IT"/>
+        </w:rPr>
+        <w:t xml:space="preserve"> 1€ per ogni partita </w:t>
+      </w:r>
+      <w:r>
+        <w:rPr>
+          <w:rFonts w:eastAsiaTheme="minorEastAsia"/>
+        </w:rPr>
+        <w:sym w:font="Wingdings" w:char="F0E0"/>
+      </w:r>
+      <w:r>
+        <w:rPr>
+          <w:rFonts w:eastAsiaTheme="minorEastAsia"/>
+          <w:lang w:val="it-IT"/>
+        </w:rPr>
+        <w:t xml:space="preserve"> profitto/costo</w:t>
+      </w:r>
+    </w:p>
+    <w:p>
+      <w:pPr>
+        <w:rPr>
+          <w:rFonts w:eastAsiaTheme="minorEastAsia"/>
+          <w:lang w:val="it-IT"/>
+        </w:rPr>
+      </w:pPr>
+    </w:p>
+    <w:p>
+      <w:pPr>
+        <w:pStyle w:val="ListParagraph"/>
+        <w:numPr>
+          <w:ilvl w:val="0"/>
+          <w:numId w:val="16"/>
+        </w:numPr>
+        <w:rPr>
+          <w:rFonts w:eastAsiaTheme="minorEastAsia"/>
+          <w:lang w:val="it-IT"/>
+        </w:rPr>
+      </w:pPr>
+      <w:r>
+        <w:rPr>
+          <w:rFonts w:eastAsiaTheme="minorEastAsia"/>
+          <w:lang w:val="it-IT"/>
+        </w:rPr>
+        <w:t>3 partite tali che 3 migliori squadre con maggiore accuratezza.</w:t>
+      </w:r>
+    </w:p>
+    <w:p>
+      <w:pPr>
+        <w:rPr>
+          <w:rFonts w:eastAsiaTheme="minorEastAsia"/>
+          <w:lang w:val="it-IT"/>
+        </w:rPr>
+      </w:pPr>
+    </w:p>
+    <w:p>
+      <w:pPr>
+        <w:rPr>
+          <w:rFonts w:eastAsiaTheme="minorEastAsia"/>
+          <w:lang w:val="it-IT"/>
+        </w:rPr>
+      </w:pPr>
+    </w:p>
+    <w:p>
+      <w:pPr>
+        <w:pStyle w:val="ListParagraph"/>
+        <w:ind w:left="1440"/>
+        <w:rPr>
+          <w:rFonts w:eastAsiaTheme="minorEastAsia"/>
+          <w:lang w:val="it-IT"/>
+        </w:rPr>
+      </w:pPr>
+    </w:p>
+    <w:p>
+      <w:pPr>
+        <w:pStyle w:val="ListParagraph"/>
+        <w:rPr>
+          <w:rFonts w:eastAsiaTheme="minorEastAsia"/>
+          <w:lang w:val="it-IT"/>
+        </w:rPr>
+      </w:pPr>
+    </w:p>
+    <w:p>
+      <w:pPr>
+        <w:pStyle w:val="ListParagraph"/>
+        <w:rPr>
+          <w:rFonts w:eastAsiaTheme="minorEastAsia"/>
+          <w:lang w:val="it-IT"/>
+        </w:rPr>
+      </w:pPr>
+    </w:p>
+    <w:p>
+      <w:pPr>
+        <w:pStyle w:val="ListParagraph"/>
+        <w:rPr>
+          <w:rFonts w:eastAsiaTheme="minorEastAsia"/>
+          <w:lang w:val="it-IT"/>
+        </w:rPr>
+      </w:pPr>
+    </w:p>
+    <w:p>
+      <w:pPr>
+        <w:pStyle w:val="ListParagraph"/>
+        <w:rPr>
+          <w:rFonts w:eastAsiaTheme="minorEastAsia"/>
+          <w:lang w:val="it-IT"/>
+        </w:rPr>
+      </w:pPr>
+    </w:p>
+    <w:p>
+      <w:pPr>
+        <w:pStyle w:val="ListParagraph"/>
+        <w:rPr>
+          <w:rFonts w:eastAsiaTheme="minorEastAsia"/>
+          <w:lang w:val="it-IT"/>
+        </w:rPr>
+      </w:pPr>
+    </w:p>
+    <w:p>
+      <w:pPr>
+        <w:pStyle w:val="ListParagraph"/>
+        <w:rPr>
+          <w:rFonts w:eastAsiaTheme="minorEastAsia"/>
+          <w:lang w:val="it-IT"/>
+        </w:rPr>
+      </w:pPr>
+    </w:p>
     <w:sectPr>
       <w:pgSz w:w="11900" w:h="16840"/>
       <w:pgMar w:top="1417" w:right="1134" w:bottom="1134" w:left="1134" w:header="708" w:footer="708" w:gutter="0"/>
@@ -2457,6 +3509,232 @@
     </w:lvl>
   </w:abstractNum>
   <w:abstractNum w:abstractNumId="11">
+    <w:nsid w:val="567A5FF4"/>
+    <w:multiLevelType w:val="hybridMultilevel"/>
+    <w:tmpl w:val="D446FADC"/>
+    <w:lvl w:ilvl="0" w:tplc="08090001">
+      <w:start w:val="1"/>
+      <w:numFmt w:val="bullet"/>
+      <w:lvlText w:val=""/>
+      <w:lvlJc w:val="left"/>
+      <w:pPr>
+        <w:ind w:left="360" w:hanging="360"/>
+      </w:pPr>
+      <w:rPr>
+        <w:rFonts w:ascii="Symbol" w:hAnsi="Symbol" w:hint="default"/>
+      </w:rPr>
+    </w:lvl>
+    <w:lvl w:ilvl="1" w:tplc="08090003" w:tentative="1">
+      <w:start w:val="1"/>
+      <w:numFmt w:val="bullet"/>
+      <w:lvlText w:val="o"/>
+      <w:lvlJc w:val="left"/>
+      <w:pPr>
+        <w:ind w:left="1080" w:hanging="360"/>
+      </w:pPr>
+      <w:rPr>
+        <w:rFonts w:ascii="Courier New" w:hAnsi="Courier New" w:cs="Courier New" w:hint="default"/>
+      </w:rPr>
+    </w:lvl>
+    <w:lvl w:ilvl="2" w:tplc="08090005" w:tentative="1">
+      <w:start w:val="1"/>
+      <w:numFmt w:val="bullet"/>
+      <w:lvlText w:val=""/>
+      <w:lvlJc w:val="left"/>
+      <w:pPr>
+        <w:ind w:left="1800" w:hanging="360"/>
+      </w:pPr>
+      <w:rPr>
+        <w:rFonts w:ascii="Wingdings" w:hAnsi="Wingdings" w:hint="default"/>
+      </w:rPr>
+    </w:lvl>
+    <w:lvl w:ilvl="3" w:tplc="08090001" w:tentative="1">
+      <w:start w:val="1"/>
+      <w:numFmt w:val="bullet"/>
+      <w:lvlText w:val=""/>
+      <w:lvlJc w:val="left"/>
+      <w:pPr>
+        <w:ind w:left="2520" w:hanging="360"/>
+      </w:pPr>
+      <w:rPr>
+        <w:rFonts w:ascii="Symbol" w:hAnsi="Symbol" w:hint="default"/>
+      </w:rPr>
+    </w:lvl>
+    <w:lvl w:ilvl="4" w:tplc="08090003" w:tentative="1">
+      <w:start w:val="1"/>
+      <w:numFmt w:val="bullet"/>
+      <w:lvlText w:val="o"/>
+      <w:lvlJc w:val="left"/>
+      <w:pPr>
+        <w:ind w:left="3240" w:hanging="360"/>
+      </w:pPr>
+      <w:rPr>
+        <w:rFonts w:ascii="Courier New" w:hAnsi="Courier New" w:cs="Courier New" w:hint="default"/>
+      </w:rPr>
+    </w:lvl>
+    <w:lvl w:ilvl="5" w:tplc="08090005" w:tentative="1">
+      <w:start w:val="1"/>
+      <w:numFmt w:val="bullet"/>
+      <w:lvlText w:val=""/>
+      <w:lvlJc w:val="left"/>
+      <w:pPr>
+        <w:ind w:left="3960" w:hanging="360"/>
+      </w:pPr>
+      <w:rPr>
+        <w:rFonts w:ascii="Wingdings" w:hAnsi="Wingdings" w:hint="default"/>
+      </w:rPr>
+    </w:lvl>
+    <w:lvl w:ilvl="6" w:tplc="08090001" w:tentative="1">
+      <w:start w:val="1"/>
+      <w:numFmt w:val="bullet"/>
+      <w:lvlText w:val=""/>
+      <w:lvlJc w:val="left"/>
+      <w:pPr>
+        <w:ind w:left="4680" w:hanging="360"/>
+      </w:pPr>
+      <w:rPr>
+        <w:rFonts w:ascii="Symbol" w:hAnsi="Symbol" w:hint="default"/>
+      </w:rPr>
+    </w:lvl>
+    <w:lvl w:ilvl="7" w:tplc="08090003" w:tentative="1">
+      <w:start w:val="1"/>
+      <w:numFmt w:val="bullet"/>
+      <w:lvlText w:val="o"/>
+      <w:lvlJc w:val="left"/>
+      <w:pPr>
+        <w:ind w:left="5400" w:hanging="360"/>
+      </w:pPr>
+      <w:rPr>
+        <w:rFonts w:ascii="Courier New" w:hAnsi="Courier New" w:cs="Courier New" w:hint="default"/>
+      </w:rPr>
+    </w:lvl>
+    <w:lvl w:ilvl="8" w:tplc="08090005" w:tentative="1">
+      <w:start w:val="1"/>
+      <w:numFmt w:val="bullet"/>
+      <w:lvlText w:val=""/>
+      <w:lvlJc w:val="left"/>
+      <w:pPr>
+        <w:ind w:left="6120" w:hanging="360"/>
+      </w:pPr>
+      <w:rPr>
+        <w:rFonts w:ascii="Wingdings" w:hAnsi="Wingdings" w:hint="default"/>
+      </w:rPr>
+    </w:lvl>
+  </w:abstractNum>
+  <w:abstractNum w:abstractNumId="12">
+    <w:nsid w:val="59EF7324"/>
+    <w:multiLevelType w:val="hybridMultilevel"/>
+    <w:tmpl w:val="DA0CAB60"/>
+    <w:lvl w:ilvl="0" w:tplc="08090001">
+      <w:start w:val="1"/>
+      <w:numFmt w:val="bullet"/>
+      <w:lvlText w:val=""/>
+      <w:lvlJc w:val="left"/>
+      <w:pPr>
+        <w:ind w:left="720" w:hanging="360"/>
+      </w:pPr>
+      <w:rPr>
+        <w:rFonts w:ascii="Symbol" w:hAnsi="Symbol" w:hint="default"/>
+      </w:rPr>
+    </w:lvl>
+    <w:lvl w:ilvl="1" w:tplc="08090003" w:tentative="1">
+      <w:start w:val="1"/>
+      <w:numFmt w:val="bullet"/>
+      <w:lvlText w:val="o"/>
+      <w:lvlJc w:val="left"/>
+      <w:pPr>
+        <w:ind w:left="1440" w:hanging="360"/>
+      </w:pPr>
+      <w:rPr>
+        <w:rFonts w:ascii="Courier New" w:hAnsi="Courier New" w:cs="Courier New" w:hint="default"/>
+      </w:rPr>
+    </w:lvl>
+    <w:lvl w:ilvl="2" w:tplc="08090005" w:tentative="1">
+      <w:start w:val="1"/>
+      <w:numFmt w:val="bullet"/>
+      <w:lvlText w:val=""/>
+      <w:lvlJc w:val="left"/>
+      <w:pPr>
+        <w:ind w:left="2160" w:hanging="360"/>
+      </w:pPr>
+      <w:rPr>
+        <w:rFonts w:ascii="Wingdings" w:hAnsi="Wingdings" w:hint="default"/>
+      </w:rPr>
+    </w:lvl>
+    <w:lvl w:ilvl="3" w:tplc="08090001" w:tentative="1">
+      <w:start w:val="1"/>
+      <w:numFmt w:val="bullet"/>
+      <w:lvlText w:val=""/>
+      <w:lvlJc w:val="left"/>
+      <w:pPr>
+        <w:ind w:left="2880" w:hanging="360"/>
+      </w:pPr>
+      <w:rPr>
+        <w:rFonts w:ascii="Symbol" w:hAnsi="Symbol" w:hint="default"/>
+      </w:rPr>
+    </w:lvl>
+    <w:lvl w:ilvl="4" w:tplc="08090003" w:tentative="1">
+      <w:start w:val="1"/>
+      <w:numFmt w:val="bullet"/>
+      <w:lvlText w:val="o"/>
+      <w:lvlJc w:val="left"/>
+      <w:pPr>
+        <w:ind w:left="3600" w:hanging="360"/>
+      </w:pPr>
+      <w:rPr>
+        <w:rFonts w:ascii="Courier New" w:hAnsi="Courier New" w:cs="Courier New" w:hint="default"/>
+      </w:rPr>
+    </w:lvl>
+    <w:lvl w:ilvl="5" w:tplc="08090005" w:tentative="1">
+      <w:start w:val="1"/>
+      <w:numFmt w:val="bullet"/>
+      <w:lvlText w:val=""/>
+      <w:lvlJc w:val="left"/>
+      <w:pPr>
+        <w:ind w:left="4320" w:hanging="360"/>
+      </w:pPr>
+      <w:rPr>
+        <w:rFonts w:ascii="Wingdings" w:hAnsi="Wingdings" w:hint="default"/>
+      </w:rPr>
+    </w:lvl>
+    <w:lvl w:ilvl="6" w:tplc="08090001" w:tentative="1">
+      <w:start w:val="1"/>
+      <w:numFmt w:val="bullet"/>
+      <w:lvlText w:val=""/>
+      <w:lvlJc w:val="left"/>
+      <w:pPr>
+        <w:ind w:left="5040" w:hanging="360"/>
+      </w:pPr>
+      <w:rPr>
+        <w:rFonts w:ascii="Symbol" w:hAnsi="Symbol" w:hint="default"/>
+      </w:rPr>
+    </w:lvl>
+    <w:lvl w:ilvl="7" w:tplc="08090003" w:tentative="1">
+      <w:start w:val="1"/>
+      <w:numFmt w:val="bullet"/>
+      <w:lvlText w:val="o"/>
+      <w:lvlJc w:val="left"/>
+      <w:pPr>
+        <w:ind w:left="5760" w:hanging="360"/>
+      </w:pPr>
+      <w:rPr>
+        <w:rFonts w:ascii="Courier New" w:hAnsi="Courier New" w:cs="Courier New" w:hint="default"/>
+      </w:rPr>
+    </w:lvl>
+    <w:lvl w:ilvl="8" w:tplc="08090005" w:tentative="1">
+      <w:start w:val="1"/>
+      <w:numFmt w:val="bullet"/>
+      <w:lvlText w:val=""/>
+      <w:lvlJc w:val="left"/>
+      <w:pPr>
+        <w:ind w:left="6480" w:hanging="360"/>
+      </w:pPr>
+      <w:rPr>
+        <w:rFonts w:ascii="Wingdings" w:hAnsi="Wingdings" w:hint="default"/>
+      </w:rPr>
+    </w:lvl>
+  </w:abstractNum>
+  <w:abstractNum w:abstractNumId="13">
     <w:nsid w:val="5B3847F9"/>
     <w:multiLevelType w:val="hybridMultilevel"/>
     <w:tmpl w:val="A89E5CBC"/>
@@ -2542,7 +3820,7 @@
       </w:pPr>
     </w:lvl>
   </w:abstractNum>
-  <w:abstractNum w:abstractNumId="12">
+  <w:abstractNum w:abstractNumId="14">
     <w:nsid w:val="75BD23B5"/>
     <w:multiLevelType w:val="hybridMultilevel"/>
     <w:tmpl w:val="09B0FBE0"/>
@@ -2655,7 +3933,7 @@
       </w:rPr>
     </w:lvl>
   </w:abstractNum>
-  <w:abstractNum w:abstractNumId="13">
+  <w:abstractNum w:abstractNumId="15">
     <w:nsid w:val="7B7A5202"/>
     <w:multiLevelType w:val="hybridMultilevel"/>
     <w:tmpl w:val="B3A8DCE8"/>
@@ -2745,7 +4023,7 @@
     <w:abstractNumId w:val="4"/>
   </w:num>
   <w:num w:numId="2">
-    <w:abstractNumId w:val="12"/>
+    <w:abstractNumId w:val="14"/>
   </w:num>
   <w:num w:numId="3">
     <w:abstractNumId w:val="6"/>
@@ -2754,7 +4032,7 @@
     <w:abstractNumId w:val="7"/>
   </w:num>
   <w:num w:numId="5">
-    <w:abstractNumId w:val="11"/>
+    <w:abstractNumId w:val="13"/>
   </w:num>
   <w:num w:numId="6">
     <w:abstractNumId w:val="3"/>
@@ -2775,13 +4053,19 @@
     <w:abstractNumId w:val="1"/>
   </w:num>
   <w:num w:numId="12">
-    <w:abstractNumId w:val="13"/>
+    <w:abstractNumId w:val="15"/>
   </w:num>
   <w:num w:numId="13">
     <w:abstractNumId w:val="2"/>
   </w:num>
   <w:num w:numId="14">
     <w:abstractNumId w:val="9"/>
+  </w:num>
+  <w:num w:numId="15">
+    <w:abstractNumId w:val="12"/>
+  </w:num>
+  <w:num w:numId="16">
+    <w:abstractNumId w:val="11"/>
   </w:num>
 </w:numbering>
 </file>
@@ -3295,6 +4579,16 @@
       <w:szCs w:val="26"/>
     </w:rPr>
   </w:style>
+  <w:style w:type="character" w:styleId="PlaceholderText">
+    <w:name w:val="Placeholder Text"/>
+    <w:basedOn w:val="DefaultParagraphFont"/>
+    <w:uiPriority w:val="99"/>
+    <w:semiHidden/>
+    <w:rsid w:val="00104E19"/>
+    <w:rPr>
+      <w:color w:val="808080"/>
+    </w:rPr>
+  </w:style>
 </w:styles>
 </file>
 
@@ -4231,18 +5525,18 @@
     </dgm:pt>
   </dgm:ptLst>
   <dgm:cxnLst>
-    <dgm:cxn modelId="{A61F614C-29C2-814C-B492-178D72F6971D}" type="presOf" srcId="{CADA6B2D-FA2B-0B41-BB2B-888C161FFEE0}" destId="{E632D467-73E9-474B-944F-3C6A94C7A9B1}" srcOrd="0" destOrd="0" presId="urn:microsoft.com/office/officeart/2005/8/layout/chevron1"/>
+    <dgm:cxn modelId="{4D6CB62B-9F94-124A-9C43-B0942E72CF7A}" type="presOf" srcId="{6AFEEBEC-4698-3343-BDC7-57B62F4799F7}" destId="{94BBEFD0-B2EA-D042-94D0-0D290C8EAE73}" srcOrd="0" destOrd="0" presId="urn:microsoft.com/office/officeart/2005/8/layout/chevron1"/>
     <dgm:cxn modelId="{FDBA1765-8AC8-E94B-8E8D-4F378E75F50B}" srcId="{614BD322-F705-9248-ABDC-13863A07B234}" destId="{CADA6B2D-FA2B-0B41-BB2B-888C161FFEE0}" srcOrd="2" destOrd="0" parTransId="{6D23BBDD-5C7E-D943-82D9-F73C966685A1}" sibTransId="{41AACE72-4A99-6145-AE1C-31D09A1259E0}"/>
-    <dgm:cxn modelId="{F8FBF458-D362-794F-876E-18F6E3CB171F}" type="presOf" srcId="{614BD322-F705-9248-ABDC-13863A07B234}" destId="{66869F04-956A-F940-AF68-130632024CA9}" srcOrd="0" destOrd="0" presId="urn:microsoft.com/office/officeart/2005/8/layout/chevron1"/>
     <dgm:cxn modelId="{F7032A89-86B3-AF4B-B95C-16FC924BA938}" srcId="{614BD322-F705-9248-ABDC-13863A07B234}" destId="{6AFEEBEC-4698-3343-BDC7-57B62F4799F7}" srcOrd="0" destOrd="0" parTransId="{154D48B5-A336-B44D-9BC1-2CE597A16A87}" sibTransId="{3A8F918D-BEB2-8C46-AE3E-11CAC87A4AE6}"/>
-    <dgm:cxn modelId="{214909DB-B479-1D45-91A1-C233E81DD60F}" type="presOf" srcId="{6AFEEBEC-4698-3343-BDC7-57B62F4799F7}" destId="{94BBEFD0-B2EA-D042-94D0-0D290C8EAE73}" srcOrd="0" destOrd="0" presId="urn:microsoft.com/office/officeart/2005/8/layout/chevron1"/>
-    <dgm:cxn modelId="{81339303-F7E4-7A44-952F-A8259F68FC35}" type="presOf" srcId="{B8FB5E45-6DF7-C440-8FD2-4A48EBC90581}" destId="{68C41D59-5018-3647-BEB2-EAAD77A2E883}" srcOrd="0" destOrd="0" presId="urn:microsoft.com/office/officeart/2005/8/layout/chevron1"/>
+    <dgm:cxn modelId="{6152B96E-6EDA-7645-B8BF-71847938679B}" type="presOf" srcId="{614BD322-F705-9248-ABDC-13863A07B234}" destId="{66869F04-956A-F940-AF68-130632024CA9}" srcOrd="0" destOrd="0" presId="urn:microsoft.com/office/officeart/2005/8/layout/chevron1"/>
+    <dgm:cxn modelId="{550EBEC1-E434-D54E-AB63-8484C0213F91}" type="presOf" srcId="{CADA6B2D-FA2B-0B41-BB2B-888C161FFEE0}" destId="{E632D467-73E9-474B-944F-3C6A94C7A9B1}" srcOrd="0" destOrd="0" presId="urn:microsoft.com/office/officeart/2005/8/layout/chevron1"/>
     <dgm:cxn modelId="{8177FB0E-8517-3940-98DD-A1028E6D4E40}" srcId="{614BD322-F705-9248-ABDC-13863A07B234}" destId="{B8FB5E45-6DF7-C440-8FD2-4A48EBC90581}" srcOrd="1" destOrd="0" parTransId="{CCD91022-8087-FC46-A388-4DDF24B4C520}" sibTransId="{69B20987-C5B5-0F46-8461-6008863E6F19}"/>
-    <dgm:cxn modelId="{D0E2A87B-050A-D045-A9DC-7B1C4B68234D}" type="presParOf" srcId="{66869F04-956A-F940-AF68-130632024CA9}" destId="{94BBEFD0-B2EA-D042-94D0-0D290C8EAE73}" srcOrd="0" destOrd="0" presId="urn:microsoft.com/office/officeart/2005/8/layout/chevron1"/>
-    <dgm:cxn modelId="{CE7A7296-28C5-BE45-BA50-22F37FAFB3C5}" type="presParOf" srcId="{66869F04-956A-F940-AF68-130632024CA9}" destId="{9FFD6D76-C05A-A54B-B1A7-86D21EC69519}" srcOrd="1" destOrd="0" presId="urn:microsoft.com/office/officeart/2005/8/layout/chevron1"/>
-    <dgm:cxn modelId="{7335F350-9475-4D4A-B2B4-2AA5D5ACEB12}" type="presParOf" srcId="{66869F04-956A-F940-AF68-130632024CA9}" destId="{68C41D59-5018-3647-BEB2-EAAD77A2E883}" srcOrd="2" destOrd="0" presId="urn:microsoft.com/office/officeart/2005/8/layout/chevron1"/>
-    <dgm:cxn modelId="{721E1F77-C23D-E44E-AF11-9CE94FD15B18}" type="presParOf" srcId="{66869F04-956A-F940-AF68-130632024CA9}" destId="{04A449B3-75AB-C341-A1C0-835D7B38F2AB}" srcOrd="3" destOrd="0" presId="urn:microsoft.com/office/officeart/2005/8/layout/chevron1"/>
-    <dgm:cxn modelId="{37F41219-7570-0E45-BFAB-380B395D463D}" type="presParOf" srcId="{66869F04-956A-F940-AF68-130632024CA9}" destId="{E632D467-73E9-474B-944F-3C6A94C7A9B1}" srcOrd="4" destOrd="0" presId="urn:microsoft.com/office/officeart/2005/8/layout/chevron1"/>
+    <dgm:cxn modelId="{8773435B-F685-AA4B-9F3A-E9DC0BCAB91E}" type="presOf" srcId="{B8FB5E45-6DF7-C440-8FD2-4A48EBC90581}" destId="{68C41D59-5018-3647-BEB2-EAAD77A2E883}" srcOrd="0" destOrd="0" presId="urn:microsoft.com/office/officeart/2005/8/layout/chevron1"/>
+    <dgm:cxn modelId="{687C2372-4C2B-AA4E-BDA0-E8FA635D9542}" type="presParOf" srcId="{66869F04-956A-F940-AF68-130632024CA9}" destId="{94BBEFD0-B2EA-D042-94D0-0D290C8EAE73}" srcOrd="0" destOrd="0" presId="urn:microsoft.com/office/officeart/2005/8/layout/chevron1"/>
+    <dgm:cxn modelId="{BA030436-A810-1944-BD29-E09809621477}" type="presParOf" srcId="{66869F04-956A-F940-AF68-130632024CA9}" destId="{9FFD6D76-C05A-A54B-B1A7-86D21EC69519}" srcOrd="1" destOrd="0" presId="urn:microsoft.com/office/officeart/2005/8/layout/chevron1"/>
+    <dgm:cxn modelId="{80400763-2F0C-C04A-A614-1C15093E0A00}" type="presParOf" srcId="{66869F04-956A-F940-AF68-130632024CA9}" destId="{68C41D59-5018-3647-BEB2-EAAD77A2E883}" srcOrd="2" destOrd="0" presId="urn:microsoft.com/office/officeart/2005/8/layout/chevron1"/>
+    <dgm:cxn modelId="{268DFFA8-BD9A-5141-A48F-1BD6B6FA4D85}" type="presParOf" srcId="{66869F04-956A-F940-AF68-130632024CA9}" destId="{04A449B3-75AB-C341-A1C0-835D7B38F2AB}" srcOrd="3" destOrd="0" presId="urn:microsoft.com/office/officeart/2005/8/layout/chevron1"/>
+    <dgm:cxn modelId="{BB716D24-D646-9743-896A-7119D6DDBC93}" type="presParOf" srcId="{66869F04-956A-F940-AF68-130632024CA9}" destId="{E632D467-73E9-474B-944F-3C6A94C7A9B1}" srcOrd="4" destOrd="0" presId="urn:microsoft.com/office/officeart/2005/8/layout/chevron1"/>
   </dgm:cxnLst>
   <dgm:bg/>
   <dgm:whole/>

</xml_diff>